<commit_message>
Added unit tests to the project.
</commit_message>
<xml_diff>
--- a/docs/Maze Game_Design Specification.docx
+++ b/docs/Maze Game_Design Specification.docx
@@ -19,29 +19,67 @@
           <w:szCs w:val="144"/>
         </w:rPr>
       </w:pPr>
+      <w:proofErr w:type="spellStart"/>
       <w:r>
         <w:rPr>
           <w:color w:val="1F4E79" w:themeColor="accent1" w:themeShade="80"/>
           <w:sz w:val="144"/>
           <w:szCs w:val="144"/>
         </w:rPr>
-        <w:t>Olde World</w:t>
-      </w:r>
+        <w:t>Olde</w:t>
+      </w:r>
+      <w:proofErr w:type="spellEnd"/>
       <w:r>
         <w:rPr>
           <w:color w:val="1F4E79" w:themeColor="accent1" w:themeShade="80"/>
           <w:sz w:val="144"/>
           <w:szCs w:val="144"/>
         </w:rPr>
-        <w:t>e</w:t>
-      </w:r>
+        <w:t xml:space="preserve"> </w:t>
+      </w:r>
+      <w:proofErr w:type="spellStart"/>
       <w:r>
         <w:rPr>
           <w:color w:val="1F4E79" w:themeColor="accent1" w:themeShade="80"/>
           <w:sz w:val="144"/>
           <w:szCs w:val="144"/>
         </w:rPr>
-        <w:t xml:space="preserve"> Phunne – Maze Game</w:t>
+        <w:t>World</w:t>
+      </w:r>
+      <w:r>
+        <w:rPr>
+          <w:color w:val="1F4E79" w:themeColor="accent1" w:themeShade="80"/>
+          <w:sz w:val="144"/>
+          <w:szCs w:val="144"/>
+        </w:rPr>
+        <w:t>e</w:t>
+      </w:r>
+      <w:proofErr w:type="spellEnd"/>
+      <w:r>
+        <w:rPr>
+          <w:color w:val="1F4E79" w:themeColor="accent1" w:themeShade="80"/>
+          <w:sz w:val="144"/>
+          <w:szCs w:val="144"/>
+        </w:rPr>
+        <w:t xml:space="preserve"> </w:t>
+      </w:r>
+      <w:proofErr w:type="spellStart"/>
+      <w:r>
+        <w:rPr>
+          <w:color w:val="1F4E79" w:themeColor="accent1" w:themeShade="80"/>
+          <w:sz w:val="144"/>
+          <w:szCs w:val="144"/>
+        </w:rPr>
+        <w:t>Phunne</w:t>
+      </w:r>
+      <w:proofErr w:type="spellEnd"/>
+      <w:r>
+        <w:rPr>
+          <w:color w:val="1F4E79" w:themeColor="accent1" w:themeShade="80"/>
+          <w:sz w:val="144"/>
+          <w:szCs w:val="144"/>
+        </w:rPr>
+        <w:t xml:space="preserve"> – Maze Game</w:t>
       </w:r>
     </w:p>
     <w:p>
@@ -61,8 +99,6 @@
         </w:rPr>
         <w:t>Design</w:t>
       </w:r>
-      <w:bookmarkStart w:id="0" w:name="_GoBack"/>
-      <w:bookmarkEnd w:id="0"/>
       <w:r>
         <w:rPr>
           <w:color w:val="1F4E79" w:themeColor="accent1" w:themeShade="80"/>
@@ -204,7 +240,7 @@
             </w:rPr>
             <w:fldChar w:fldCharType="separate"/>
           </w:r>
-          <w:hyperlink w:anchor="_Toc15416917" w:history="1">
+          <w:hyperlink w:anchor="_Toc15496166" w:history="1">
             <w:r>
               <w:rPr>
                 <w:rStyle w:val="Hyperlink"/>
@@ -246,7 +282,7 @@
                 <w:noProof/>
                 <w:webHidden/>
               </w:rPr>
-              <w:instrText xml:space="preserve"> PAGEREF _Toc15416917 \h </w:instrText>
+              <w:instrText xml:space="preserve"> PAGEREF _Toc15496166 \h </w:instrText>
             </w:r>
             <w:r>
               <w:rPr>
@@ -289,7 +325,7 @@
               <w:lang w:eastAsia="en-GB"/>
             </w:rPr>
           </w:pPr>
-          <w:hyperlink w:anchor="_Toc15416918" w:history="1">
+          <w:hyperlink w:anchor="_Toc15496167" w:history="1">
             <w:r>
               <w:rPr>
                 <w:rStyle w:val="Hyperlink"/>
@@ -331,7 +367,7 @@
                 <w:noProof/>
                 <w:webHidden/>
               </w:rPr>
-              <w:instrText xml:space="preserve"> PAGEREF _Toc15416918 \h </w:instrText>
+              <w:instrText xml:space="preserve"> PAGEREF _Toc15496167 \h </w:instrText>
             </w:r>
             <w:r>
               <w:rPr>
@@ -374,7 +410,7 @@
               <w:lang w:eastAsia="en-GB"/>
             </w:rPr>
           </w:pPr>
-          <w:hyperlink w:anchor="_Toc15416919" w:history="1">
+          <w:hyperlink w:anchor="_Toc15496168" w:history="1">
             <w:r>
               <w:rPr>
                 <w:rStyle w:val="Hyperlink"/>
@@ -416,7 +452,7 @@
                 <w:noProof/>
                 <w:webHidden/>
               </w:rPr>
-              <w:instrText xml:space="preserve"> PAGEREF _Toc15416919 \h </w:instrText>
+              <w:instrText xml:space="preserve"> PAGEREF _Toc15496168 \h </w:instrText>
             </w:r>
             <w:r>
               <w:rPr>
@@ -459,7 +495,7 @@
               <w:lang w:eastAsia="en-GB"/>
             </w:rPr>
           </w:pPr>
-          <w:hyperlink w:anchor="_Toc15416920" w:history="1">
+          <w:hyperlink w:anchor="_Toc15496169" w:history="1">
             <w:r>
               <w:rPr>
                 <w:rStyle w:val="Hyperlink"/>
@@ -501,7 +537,7 @@
                 <w:noProof/>
                 <w:webHidden/>
               </w:rPr>
-              <w:instrText xml:space="preserve"> PAGEREF _Toc15416920 \h </w:instrText>
+              <w:instrText xml:space="preserve"> PAGEREF _Toc15496169 \h </w:instrText>
             </w:r>
             <w:r>
               <w:rPr>
@@ -544,7 +580,7 @@
               <w:lang w:eastAsia="en-GB"/>
             </w:rPr>
           </w:pPr>
-          <w:hyperlink w:anchor="_Toc15416921" w:history="1">
+          <w:hyperlink w:anchor="_Toc15496170" w:history="1">
             <w:r>
               <w:rPr>
                 <w:rStyle w:val="Hyperlink"/>
@@ -586,7 +622,7 @@
                 <w:noProof/>
                 <w:webHidden/>
               </w:rPr>
-              <w:instrText xml:space="preserve"> PAGEREF _Toc15416921 \h </w:instrText>
+              <w:instrText xml:space="preserve"> PAGEREF _Toc15496170 \h </w:instrText>
             </w:r>
             <w:r>
               <w:rPr>
@@ -629,7 +665,7 @@
               <w:lang w:eastAsia="en-GB"/>
             </w:rPr>
           </w:pPr>
-          <w:hyperlink w:anchor="_Toc15416922" w:history="1">
+          <w:hyperlink w:anchor="_Toc15496171" w:history="1">
             <w:r>
               <w:rPr>
                 <w:rStyle w:val="Hyperlink"/>
@@ -671,7 +707,7 @@
                 <w:noProof/>
                 <w:webHidden/>
               </w:rPr>
-              <w:instrText xml:space="preserve"> PAGEREF _Toc15416922 \h </w:instrText>
+              <w:instrText xml:space="preserve"> PAGEREF _Toc15496171 \h </w:instrText>
             </w:r>
             <w:r>
               <w:rPr>
@@ -714,7 +750,7 @@
               <w:lang w:eastAsia="en-GB"/>
             </w:rPr>
           </w:pPr>
-          <w:hyperlink w:anchor="_Toc15416923" w:history="1">
+          <w:hyperlink w:anchor="_Toc15496172" w:history="1">
             <w:r>
               <w:rPr>
                 <w:rStyle w:val="Hyperlink"/>
@@ -756,7 +792,7 @@
                 <w:noProof/>
                 <w:webHidden/>
               </w:rPr>
-              <w:instrText xml:space="preserve"> PAGEREF _Toc15416923 \h </w:instrText>
+              <w:instrText xml:space="preserve"> PAGEREF _Toc15496172 \h </w:instrText>
             </w:r>
             <w:r>
               <w:rPr>
@@ -799,7 +835,7 @@
               <w:lang w:eastAsia="en-GB"/>
             </w:rPr>
           </w:pPr>
-          <w:hyperlink w:anchor="_Toc15416924" w:history="1">
+          <w:hyperlink w:anchor="_Toc15496173" w:history="1">
             <w:r>
               <w:rPr>
                 <w:rStyle w:val="Hyperlink"/>
@@ -841,7 +877,7 @@
                 <w:noProof/>
                 <w:webHidden/>
               </w:rPr>
-              <w:instrText xml:space="preserve"> PAGEREF _Toc15416924 \h </w:instrText>
+              <w:instrText xml:space="preserve"> PAGEREF _Toc15496173 \h </w:instrText>
             </w:r>
             <w:r>
               <w:rPr>
@@ -861,7 +897,7 @@
                 <w:noProof/>
                 <w:webHidden/>
               </w:rPr>
-              <w:t>9</w:t>
+              <w:t>10</w:t>
             </w:r>
             <w:r>
               <w:rPr>
@@ -884,7 +920,7 @@
               <w:lang w:eastAsia="en-GB"/>
             </w:rPr>
           </w:pPr>
-          <w:hyperlink w:anchor="_Toc15416925" w:history="1">
+          <w:hyperlink w:anchor="_Toc15496174" w:history="1">
             <w:r>
               <w:rPr>
                 <w:rStyle w:val="Hyperlink"/>
@@ -926,7 +962,7 @@
                 <w:noProof/>
                 <w:webHidden/>
               </w:rPr>
-              <w:instrText xml:space="preserve"> PAGEREF _Toc15416925 \h </w:instrText>
+              <w:instrText xml:space="preserve"> PAGEREF _Toc15496174 \h </w:instrText>
             </w:r>
             <w:r>
               <w:rPr>
@@ -946,7 +982,7 @@
                 <w:noProof/>
                 <w:webHidden/>
               </w:rPr>
-              <w:t>9</w:t>
+              <w:t>10</w:t>
             </w:r>
             <w:r>
               <w:rPr>
@@ -969,7 +1005,7 @@
               <w:lang w:eastAsia="en-GB"/>
             </w:rPr>
           </w:pPr>
-          <w:hyperlink w:anchor="_Toc15416926" w:history="1">
+          <w:hyperlink w:anchor="_Toc15496175" w:history="1">
             <w:r>
               <w:rPr>
                 <w:rStyle w:val="Hyperlink"/>
@@ -1011,7 +1047,7 @@
                 <w:noProof/>
                 <w:webHidden/>
               </w:rPr>
-              <w:instrText xml:space="preserve"> PAGEREF _Toc15416926 \h </w:instrText>
+              <w:instrText xml:space="preserve"> PAGEREF _Toc15496175 \h </w:instrText>
             </w:r>
             <w:r>
               <w:rPr>
@@ -1031,7 +1067,7 @@
                 <w:noProof/>
                 <w:webHidden/>
               </w:rPr>
-              <w:t>10</w:t>
+              <w:t>11</w:t>
             </w:r>
             <w:r>
               <w:rPr>
@@ -1054,7 +1090,7 @@
               <w:lang w:eastAsia="en-GB"/>
             </w:rPr>
           </w:pPr>
-          <w:hyperlink w:anchor="_Toc15416927" w:history="1">
+          <w:hyperlink w:anchor="_Toc15496176" w:history="1">
             <w:r>
               <w:rPr>
                 <w:rStyle w:val="Hyperlink"/>
@@ -1096,7 +1132,7 @@
                 <w:noProof/>
                 <w:webHidden/>
               </w:rPr>
-              <w:instrText xml:space="preserve"> PAGEREF _Toc15416927 \h </w:instrText>
+              <w:instrText xml:space="preserve"> PAGEREF _Toc15496176 \h </w:instrText>
             </w:r>
             <w:r>
               <w:rPr>
@@ -1116,7 +1152,7 @@
                 <w:noProof/>
                 <w:webHidden/>
               </w:rPr>
-              <w:t>11</w:t>
+              <w:t>12</w:t>
             </w:r>
             <w:r>
               <w:rPr>
@@ -1139,7 +1175,7 @@
               <w:lang w:eastAsia="en-GB"/>
             </w:rPr>
           </w:pPr>
-          <w:hyperlink w:anchor="_Toc15416928" w:history="1">
+          <w:hyperlink w:anchor="_Toc15496177" w:history="1">
             <w:r>
               <w:rPr>
                 <w:rStyle w:val="Hyperlink"/>
@@ -1181,7 +1217,7 @@
                 <w:noProof/>
                 <w:webHidden/>
               </w:rPr>
-              <w:instrText xml:space="preserve"> PAGEREF _Toc15416928 \h </w:instrText>
+              <w:instrText xml:space="preserve"> PAGEREF _Toc15496177 \h </w:instrText>
             </w:r>
             <w:r>
               <w:rPr>
@@ -1201,7 +1237,7 @@
                 <w:noProof/>
                 <w:webHidden/>
               </w:rPr>
-              <w:t>12</w:t>
+              <w:t>13</w:t>
             </w:r>
             <w:r>
               <w:rPr>
@@ -1224,7 +1260,7 @@
               <w:lang w:eastAsia="en-GB"/>
             </w:rPr>
           </w:pPr>
-          <w:hyperlink w:anchor="_Toc15416929" w:history="1">
+          <w:hyperlink w:anchor="_Toc15496178" w:history="1">
             <w:r>
               <w:rPr>
                 <w:rStyle w:val="Hyperlink"/>
@@ -1266,7 +1302,7 @@
                 <w:noProof/>
                 <w:webHidden/>
               </w:rPr>
-              <w:instrText xml:space="preserve"> PAGEREF _Toc15416929 \h </w:instrText>
+              <w:instrText xml:space="preserve"> PAGEREF _Toc15496178 \h </w:instrText>
             </w:r>
             <w:r>
               <w:rPr>
@@ -1286,7 +1322,7 @@
                 <w:noProof/>
                 <w:webHidden/>
               </w:rPr>
-              <w:t>13</w:t>
+              <w:t>14</w:t>
             </w:r>
             <w:r>
               <w:rPr>
@@ -1498,7 +1534,7 @@
           <w:noProof/>
         </w:rPr>
       </w:pPr>
-      <w:bookmarkStart w:id="1" w:name="_Toc15416917"/>
+      <w:bookmarkStart w:id="0" w:name="_Toc15496166"/>
       <w:r>
         <w:rPr>
           <w:noProof/>
@@ -1506,7 +1542,7 @@
         <w:lastRenderedPageBreak/>
         <w:t>Introduction</w:t>
       </w:r>
-      <w:bookmarkEnd w:id="1"/>
+      <w:bookmarkEnd w:id="0"/>
     </w:p>
     <w:p>
       <w:pPr>
@@ -1838,6 +1874,8 @@
         </w:rPr>
         <w:t xml:space="preserve">  </w:t>
       </w:r>
+      <w:bookmarkStart w:id="1" w:name="_GoBack"/>
+      <w:bookmarkEnd w:id="1"/>
     </w:p>
     <w:p>
       <w:pPr>
@@ -1848,7 +1886,7 @@
         </w:numPr>
         <w:spacing w:before="0"/>
       </w:pPr>
-      <w:bookmarkStart w:id="2" w:name="_Toc15416918"/>
+      <w:bookmarkStart w:id="2" w:name="_Toc15496167"/>
       <w:r>
         <w:lastRenderedPageBreak/>
         <w:t>Requirements</w:t>
@@ -2020,7 +2058,7 @@
               </w:numPr>
               <w:outlineLvl w:val="1"/>
             </w:pPr>
-            <w:bookmarkStart w:id="3" w:name="_Toc15416919"/>
+            <w:bookmarkStart w:id="3" w:name="_Toc15496168"/>
             <w:r>
               <w:t>Core Functionality</w:t>
             </w:r>
@@ -2492,13 +2530,7 @@
           </w:tcPr>
           <w:p>
             <w:r>
-              <w:t xml:space="preserve">MS – </w:t>
-            </w:r>
-            <w:r>
-              <w:t>The design documentation specifies that the data format for this</w:t>
-            </w:r>
-            <w:r>
-              <w:t xml:space="preserve"> configuration file should be a text file. I intend to use a .json file, as Json is a data format I am familiar with and one more suitable to a c#, .net based application due to its structure and .net library support. In a real-world scenario, I would discuss this decision with the project documentation author. </w:t>
+              <w:t xml:space="preserve">MS – The design documentation specifies that the data format for this configuration file should be a text file. I intend to use a .json file, as Json is a data format I am familiar with and one more suitable to a c#, .net based application due to its structure and .net library support. In a real-world scenario, I would discuss this decision with the project documentation author. </w:t>
             </w:r>
           </w:p>
         </w:tc>
@@ -2631,7 +2663,7 @@
               </w:numPr>
               <w:outlineLvl w:val="1"/>
             </w:pPr>
-            <w:bookmarkStart w:id="4" w:name="_Toc15416920"/>
+            <w:bookmarkStart w:id="4" w:name="_Toc15496169"/>
             <w:r>
               <w:lastRenderedPageBreak/>
               <w:t>Maze Structure</w:t>
@@ -3154,7 +3186,7 @@
               </w:numPr>
               <w:outlineLvl w:val="1"/>
             </w:pPr>
-            <w:bookmarkStart w:id="5" w:name="_Toc15416921"/>
+            <w:bookmarkStart w:id="5" w:name="_Toc15496170"/>
             <w:r>
               <w:lastRenderedPageBreak/>
               <w:t>Game Items</w:t>
@@ -3690,7 +3722,7 @@
               </w:numPr>
               <w:outlineLvl w:val="1"/>
             </w:pPr>
-            <w:bookmarkStart w:id="6" w:name="_Toc15416922"/>
+            <w:bookmarkStart w:id="6" w:name="_Toc15496171"/>
             <w:r>
               <w:lastRenderedPageBreak/>
               <w:t xml:space="preserve">Overall </w:t>
@@ -4520,7 +4552,7 @@
               </w:numPr>
               <w:outlineLvl w:val="1"/>
             </w:pPr>
-            <w:bookmarkStart w:id="7" w:name="_Toc15416923"/>
+            <w:bookmarkStart w:id="7" w:name="_Toc15496172"/>
             <w:r>
               <w:lastRenderedPageBreak/>
               <w:t>In-Game Program Flow</w:t>
@@ -4776,13 +4808,7 @@
           </w:tcPr>
           <w:p>
             <w:r>
-              <w:t xml:space="preserve">The game shall present the user with </w:t>
-            </w:r>
-            <w:r>
-              <w:t xml:space="preserve">a list of available user-input </w:t>
-            </w:r>
-            <w:r>
-              <w:t>commands at all points the user is able to perform a command.</w:t>
+              <w:t>The game shall present the user with a list of available user-input commands at all points the user is able to perform a command.</w:t>
             </w:r>
           </w:p>
         </w:tc>
@@ -5478,7 +5504,7 @@
           <w:numId w:val="1"/>
         </w:numPr>
       </w:pPr>
-      <w:bookmarkStart w:id="8" w:name="_Toc15416924"/>
+      <w:bookmarkStart w:id="8" w:name="_Toc15496173"/>
       <w:r>
         <w:lastRenderedPageBreak/>
         <w:t>Mock-Ups</w:t>
@@ -5496,7 +5522,7 @@
       <w:r>
         <w:t xml:space="preserve"> </w:t>
       </w:r>
-      <w:bookmarkStart w:id="9" w:name="_Toc15416925"/>
+      <w:bookmarkStart w:id="9" w:name="_Toc15496174"/>
       <w:r>
         <w:t>Enter name</w:t>
       </w:r>
@@ -5507,6 +5533,10 @@
         <w:jc w:val="center"/>
       </w:pPr>
       <w:r>
+        <w:rPr>
+          <w:noProof/>
+          <w:lang w:eastAsia="en-GB"/>
+        </w:rPr>
         <w:drawing>
           <wp:inline distT="0" distB="0" distL="0" distR="0" wp14:anchorId="404A0980" wp14:editId="103FD974">
             <wp:extent cx="5363323" cy="2248214"/>
@@ -5556,7 +5586,7 @@
         <w:lastRenderedPageBreak/>
         <w:t xml:space="preserve"> </w:t>
       </w:r>
-      <w:bookmarkStart w:id="10" w:name="_Toc15416926"/>
+      <w:bookmarkStart w:id="10" w:name="_Toc15496175"/>
       <w:r>
         <w:t>Read configuration files</w:t>
       </w:r>
@@ -5567,6 +5597,10 @@
         <w:jc w:val="center"/>
       </w:pPr>
       <w:r>
+        <w:rPr>
+          <w:noProof/>
+          <w:lang w:eastAsia="en-GB"/>
+        </w:rPr>
         <w:drawing>
           <wp:inline distT="0" distB="0" distL="0" distR="0" wp14:anchorId="113A009C" wp14:editId="79361F4F">
             <wp:extent cx="4467225" cy="3190875"/>
@@ -5624,7 +5658,7 @@
           <w:numId w:val="1"/>
         </w:numPr>
       </w:pPr>
-      <w:bookmarkStart w:id="11" w:name="_Toc15416927"/>
+      <w:bookmarkStart w:id="11" w:name="_Toc15496176"/>
       <w:r>
         <w:lastRenderedPageBreak/>
         <w:t>In-Game Loop</w:t>
@@ -5636,6 +5670,10 @@
         <w:jc w:val="center"/>
       </w:pPr>
       <w:r>
+        <w:rPr>
+          <w:noProof/>
+          <w:lang w:eastAsia="en-GB"/>
+        </w:rPr>
         <w:drawing>
           <wp:inline distT="0" distB="0" distL="0" distR="0" wp14:anchorId="139C6AFE" wp14:editId="1F227BC9">
             <wp:extent cx="8106906" cy="4134427"/>
@@ -5681,7 +5719,7 @@
           <w:numId w:val="1"/>
         </w:numPr>
       </w:pPr>
-      <w:bookmarkStart w:id="12" w:name="_Toc15416928"/>
+      <w:bookmarkStart w:id="12" w:name="_Toc15496177"/>
       <w:r>
         <w:lastRenderedPageBreak/>
         <w:t>Game Finished</w:t>
@@ -5747,17 +5785,31 @@
           <w:numId w:val="1"/>
         </w:numPr>
       </w:pPr>
-      <w:bookmarkStart w:id="13" w:name="_Toc15416929"/>
+      <w:bookmarkStart w:id="13" w:name="_Toc15496178"/>
       <w:r>
         <w:lastRenderedPageBreak/>
         <w:t>Data Formats</w:t>
       </w:r>
       <w:bookmarkEnd w:id="13"/>
     </w:p>
-    <w:p/>
     <w:p>
       <w:r>
-        <w:t xml:space="preserve">Json for the </w:t>
+        <w:t xml:space="preserve">The Data format used for the configuration file and any other resource files shall be .json. </w:t>
+      </w:r>
+      <w:r>
+        <w:t xml:space="preserve">Json is a data </w:t>
+      </w:r>
+      <w:r>
+        <w:t>suitable to</w:t>
+      </w:r>
+      <w:r>
+        <w:t xml:space="preserve"> c#, .net based application</w:t>
+      </w:r>
+      <w:r>
+        <w:t>s</w:t>
+      </w:r>
+      <w:r>
+        <w:t xml:space="preserve"> due to its structure and .net library support. </w:t>
       </w:r>
     </w:p>
     <w:sectPr>
@@ -5830,7 +5882,7 @@
           <w:rPr>
             <w:noProof/>
           </w:rPr>
-          <w:t>2</w:t>
+          <w:t>5</w:t>
         </w:r>
         <w:r>
           <w:rPr>
@@ -7618,7 +7670,7 @@
 </file>
 
 <file path=customXml/itemProps1.xml><?xml version="1.0" encoding="utf-8"?>
-<ds:datastoreItem xmlns:ds="http://schemas.openxmlformats.org/officeDocument/2006/customXml" ds:itemID="{D2C28940-1010-4366-87DD-CFD135F8AEEE}">
+<ds:datastoreItem xmlns:ds="http://schemas.openxmlformats.org/officeDocument/2006/customXml" ds:itemID="{8978FB48-2F30-41E6-86CA-CB87A2D82BA5}">
   <ds:schemaRefs>
     <ds:schemaRef ds:uri="http://schemas.openxmlformats.org/officeDocument/2006/bibliography"/>
   </ds:schemaRefs>

</xml_diff>

<commit_message>
Updated configuration files. updated design spec and report. Made some quality of life improvements to UI.
</commit_message>
<xml_diff>
--- a/docs/Maze Game_Design Specification.docx
+++ b/docs/Maze Game_Design Specification.docx
@@ -240,7 +240,7 @@
             </w:rPr>
             <w:fldChar w:fldCharType="separate"/>
           </w:r>
-          <w:hyperlink w:anchor="_Toc15496166" w:history="1">
+          <w:hyperlink w:anchor="_Toc15551610" w:history="1">
             <w:r>
               <w:rPr>
                 <w:rStyle w:val="Hyperlink"/>
@@ -282,7 +282,7 @@
                 <w:noProof/>
                 <w:webHidden/>
               </w:rPr>
-              <w:instrText xml:space="preserve"> PAGEREF _Toc15496166 \h </w:instrText>
+              <w:instrText xml:space="preserve"> PAGEREF _Toc15551610 \h </w:instrText>
             </w:r>
             <w:r>
               <w:rPr>
@@ -325,7 +325,7 @@
               <w:lang w:eastAsia="en-GB"/>
             </w:rPr>
           </w:pPr>
-          <w:hyperlink w:anchor="_Toc15496167" w:history="1">
+          <w:hyperlink w:anchor="_Toc15551611" w:history="1">
             <w:r>
               <w:rPr>
                 <w:rStyle w:val="Hyperlink"/>
@@ -367,7 +367,7 @@
                 <w:noProof/>
                 <w:webHidden/>
               </w:rPr>
-              <w:instrText xml:space="preserve"> PAGEREF _Toc15496167 \h </w:instrText>
+              <w:instrText xml:space="preserve"> PAGEREF _Toc15551611 \h </w:instrText>
             </w:r>
             <w:r>
               <w:rPr>
@@ -410,7 +410,7 @@
               <w:lang w:eastAsia="en-GB"/>
             </w:rPr>
           </w:pPr>
-          <w:hyperlink w:anchor="_Toc15496168" w:history="1">
+          <w:hyperlink w:anchor="_Toc15551612" w:history="1">
             <w:r>
               <w:rPr>
                 <w:rStyle w:val="Hyperlink"/>
@@ -452,7 +452,7 @@
                 <w:noProof/>
                 <w:webHidden/>
               </w:rPr>
-              <w:instrText xml:space="preserve"> PAGEREF _Toc15496168 \h </w:instrText>
+              <w:instrText xml:space="preserve"> PAGEREF _Toc15551612 \h </w:instrText>
             </w:r>
             <w:r>
               <w:rPr>
@@ -495,7 +495,7 @@
               <w:lang w:eastAsia="en-GB"/>
             </w:rPr>
           </w:pPr>
-          <w:hyperlink w:anchor="_Toc15496169" w:history="1">
+          <w:hyperlink w:anchor="_Toc15551613" w:history="1">
             <w:r>
               <w:rPr>
                 <w:rStyle w:val="Hyperlink"/>
@@ -537,7 +537,7 @@
                 <w:noProof/>
                 <w:webHidden/>
               </w:rPr>
-              <w:instrText xml:space="preserve"> PAGEREF _Toc15496169 \h </w:instrText>
+              <w:instrText xml:space="preserve"> PAGEREF _Toc15551613 \h </w:instrText>
             </w:r>
             <w:r>
               <w:rPr>
@@ -580,7 +580,7 @@
               <w:lang w:eastAsia="en-GB"/>
             </w:rPr>
           </w:pPr>
-          <w:hyperlink w:anchor="_Toc15496170" w:history="1">
+          <w:hyperlink w:anchor="_Toc15551614" w:history="1">
             <w:r>
               <w:rPr>
                 <w:rStyle w:val="Hyperlink"/>
@@ -622,7 +622,7 @@
                 <w:noProof/>
                 <w:webHidden/>
               </w:rPr>
-              <w:instrText xml:space="preserve"> PAGEREF _Toc15496170 \h </w:instrText>
+              <w:instrText xml:space="preserve"> PAGEREF _Toc15551614 \h </w:instrText>
             </w:r>
             <w:r>
               <w:rPr>
@@ -665,7 +665,7 @@
               <w:lang w:eastAsia="en-GB"/>
             </w:rPr>
           </w:pPr>
-          <w:hyperlink w:anchor="_Toc15496171" w:history="1">
+          <w:hyperlink w:anchor="_Toc15551615" w:history="1">
             <w:r>
               <w:rPr>
                 <w:rStyle w:val="Hyperlink"/>
@@ -707,7 +707,7 @@
                 <w:noProof/>
                 <w:webHidden/>
               </w:rPr>
-              <w:instrText xml:space="preserve"> PAGEREF _Toc15496171 \h </w:instrText>
+              <w:instrText xml:space="preserve"> PAGEREF _Toc15551615 \h </w:instrText>
             </w:r>
             <w:r>
               <w:rPr>
@@ -750,7 +750,7 @@
               <w:lang w:eastAsia="en-GB"/>
             </w:rPr>
           </w:pPr>
-          <w:hyperlink w:anchor="_Toc15496172" w:history="1">
+          <w:hyperlink w:anchor="_Toc15551616" w:history="1">
             <w:r>
               <w:rPr>
                 <w:rStyle w:val="Hyperlink"/>
@@ -792,7 +792,7 @@
                 <w:noProof/>
                 <w:webHidden/>
               </w:rPr>
-              <w:instrText xml:space="preserve"> PAGEREF _Toc15496172 \h </w:instrText>
+              <w:instrText xml:space="preserve"> PAGEREF _Toc15551616 \h </w:instrText>
             </w:r>
             <w:r>
               <w:rPr>
@@ -835,7 +835,7 @@
               <w:lang w:eastAsia="en-GB"/>
             </w:rPr>
           </w:pPr>
-          <w:hyperlink w:anchor="_Toc15496173" w:history="1">
+          <w:hyperlink w:anchor="_Toc15551617" w:history="1">
             <w:r>
               <w:rPr>
                 <w:rStyle w:val="Hyperlink"/>
@@ -877,7 +877,7 @@
                 <w:noProof/>
                 <w:webHidden/>
               </w:rPr>
-              <w:instrText xml:space="preserve"> PAGEREF _Toc15496173 \h </w:instrText>
+              <w:instrText xml:space="preserve"> PAGEREF _Toc15551617 \h </w:instrText>
             </w:r>
             <w:r>
               <w:rPr>
@@ -920,7 +920,7 @@
               <w:lang w:eastAsia="en-GB"/>
             </w:rPr>
           </w:pPr>
-          <w:hyperlink w:anchor="_Toc15496174" w:history="1">
+          <w:hyperlink w:anchor="_Toc15551618" w:history="1">
             <w:r>
               <w:rPr>
                 <w:rStyle w:val="Hyperlink"/>
@@ -962,7 +962,7 @@
                 <w:noProof/>
                 <w:webHidden/>
               </w:rPr>
-              <w:instrText xml:space="preserve"> PAGEREF _Toc15496174 \h </w:instrText>
+              <w:instrText xml:space="preserve"> PAGEREF _Toc15551618 \h </w:instrText>
             </w:r>
             <w:r>
               <w:rPr>
@@ -1005,7 +1005,7 @@
               <w:lang w:eastAsia="en-GB"/>
             </w:rPr>
           </w:pPr>
-          <w:hyperlink w:anchor="_Toc15496175" w:history="1">
+          <w:hyperlink w:anchor="_Toc15551619" w:history="1">
             <w:r>
               <w:rPr>
                 <w:rStyle w:val="Hyperlink"/>
@@ -1047,7 +1047,7 @@
                 <w:noProof/>
                 <w:webHidden/>
               </w:rPr>
-              <w:instrText xml:space="preserve"> PAGEREF _Toc15496175 \h </w:instrText>
+              <w:instrText xml:space="preserve"> PAGEREF _Toc15551619 \h </w:instrText>
             </w:r>
             <w:r>
               <w:rPr>
@@ -1090,7 +1090,7 @@
               <w:lang w:eastAsia="en-GB"/>
             </w:rPr>
           </w:pPr>
-          <w:hyperlink w:anchor="_Toc15496176" w:history="1">
+          <w:hyperlink w:anchor="_Toc15551620" w:history="1">
             <w:r>
               <w:rPr>
                 <w:rStyle w:val="Hyperlink"/>
@@ -1132,7 +1132,7 @@
                 <w:noProof/>
                 <w:webHidden/>
               </w:rPr>
-              <w:instrText xml:space="preserve"> PAGEREF _Toc15496176 \h </w:instrText>
+              <w:instrText xml:space="preserve"> PAGEREF _Toc15551620 \h </w:instrText>
             </w:r>
             <w:r>
               <w:rPr>
@@ -1175,7 +1175,7 @@
               <w:lang w:eastAsia="en-GB"/>
             </w:rPr>
           </w:pPr>
-          <w:hyperlink w:anchor="_Toc15496177" w:history="1">
+          <w:hyperlink w:anchor="_Toc15551621" w:history="1">
             <w:r>
               <w:rPr>
                 <w:rStyle w:val="Hyperlink"/>
@@ -1217,7 +1217,7 @@
                 <w:noProof/>
                 <w:webHidden/>
               </w:rPr>
-              <w:instrText xml:space="preserve"> PAGEREF _Toc15496177 \h </w:instrText>
+              <w:instrText xml:space="preserve"> PAGEREF _Toc15551621 \h </w:instrText>
             </w:r>
             <w:r>
               <w:rPr>
@@ -1260,7 +1260,7 @@
               <w:lang w:eastAsia="en-GB"/>
             </w:rPr>
           </w:pPr>
-          <w:hyperlink w:anchor="_Toc15496178" w:history="1">
+          <w:hyperlink w:anchor="_Toc15551622" w:history="1">
             <w:r>
               <w:rPr>
                 <w:rStyle w:val="Hyperlink"/>
@@ -1302,7 +1302,7 @@
                 <w:noProof/>
                 <w:webHidden/>
               </w:rPr>
-              <w:instrText xml:space="preserve"> PAGEREF _Toc15496178 \h </w:instrText>
+              <w:instrText xml:space="preserve"> PAGEREF _Toc15551622 \h </w:instrText>
             </w:r>
             <w:r>
               <w:rPr>
@@ -1534,7 +1534,7 @@
           <w:noProof/>
         </w:rPr>
       </w:pPr>
-      <w:bookmarkStart w:id="0" w:name="_Toc15496166"/>
+      <w:bookmarkStart w:id="0" w:name="_Toc15551610"/>
       <w:r>
         <w:rPr>
           <w:noProof/>
@@ -1574,14 +1574,14 @@
           <w:bCs/>
           <w:noProof/>
         </w:rPr>
-        <w:t>has requested</w:t>
+        <w:t xml:space="preserve">requires </w:t>
       </w:r>
       <w:r>
         <w:rPr>
           <w:bCs/>
           <w:noProof/>
         </w:rPr>
-        <w:t xml:space="preserve"> a new video</w:t>
+        <w:t>a new video</w:t>
       </w:r>
       <w:r>
         <w:rPr>
@@ -1637,7 +1637,21 @@
           <w:bCs/>
           <w:noProof/>
         </w:rPr>
-        <w:t>, this game must be a simple maze-based adventure game</w:t>
+        <w:t xml:space="preserve">, this game </w:t>
+      </w:r>
+      <w:r>
+        <w:rPr>
+          <w:bCs/>
+          <w:noProof/>
+        </w:rPr>
+        <w:t>shall</w:t>
+      </w:r>
+      <w:r>
+        <w:rPr>
+          <w:bCs/>
+          <w:noProof/>
+        </w:rPr>
+        <w:t xml:space="preserve"> be a simple maze-based adventure game</w:t>
       </w:r>
       <w:r>
         <w:rPr>
@@ -1823,7 +1837,67 @@
           <w:bCs/>
           <w:noProof/>
         </w:rPr>
-        <w:t xml:space="preserve"> With these points in mind, the following requirements </w:t>
+        <w:t xml:space="preserve"> As no format </w:t>
+      </w:r>
+      <w:r>
+        <w:rPr>
+          <w:bCs/>
+          <w:noProof/>
+        </w:rPr>
+        <w:t>or interaction style has been specified for the game, it is assumed in this document that the initial version of the game shall be a command-line base text adventure,</w:t>
+      </w:r>
+      <w:r>
+        <w:rPr>
+          <w:bCs/>
+          <w:noProof/>
+        </w:rPr>
+        <w:t xml:space="preserve"> </w:t>
+      </w:r>
+      <w:r>
+        <w:rPr>
+          <w:bCs/>
+          <w:noProof/>
+        </w:rPr>
+        <w:t>in which the user inputs commands and the game responds with text explaining the updated state of the game.</w:t>
+      </w:r>
+      <w:r>
+        <w:rPr>
+          <w:bCs/>
+          <w:noProof/>
+        </w:rPr>
+        <w:t xml:space="preserve"> It is also assumed that the game shall be </w:t>
+      </w:r>
+      <w:r>
+        <w:rPr>
+          <w:bCs/>
+          <w:noProof/>
+        </w:rPr>
+        <w:t>built using the C# programming language and the .Net Core 2.2 framework from Microsoft.</w:t>
+      </w:r>
+    </w:p>
+    <w:p>
+      <w:pPr>
+        <w:spacing w:after="0"/>
+        <w:rPr>
+          <w:bCs/>
+          <w:noProof/>
+        </w:rPr>
+      </w:pPr>
+    </w:p>
+    <w:p>
+      <w:pPr>
+        <w:spacing w:after="0"/>
+        <w:rPr>
+          <w:bCs/>
+          <w:noProof/>
+        </w:rPr>
+      </w:pPr>
+      <w:r>
+        <w:rPr>
+          <w:bCs/>
+          <w:noProof/>
+        </w:rPr>
+        <w:t xml:space="preserve">With these points in mind, the following requirements </w:t>
       </w:r>
       <w:r>
         <w:rPr>
@@ -1865,17 +1939,8 @@
           <w:bCs/>
           <w:noProof/>
         </w:rPr>
-        <w:t>As no format, visual or interaction style has been specified for the game, it is assumed in this document that the initial version of the game shall be a command-line base text adventure, in which the user inputs commands and the game responds with text explaining the updated state of the game.</w:t>
-      </w:r>
-      <w:r>
-        <w:rPr>
-          <w:bCs/>
-          <w:noProof/>
-        </w:rPr>
         <w:t xml:space="preserve">  </w:t>
       </w:r>
-      <w:bookmarkStart w:id="1" w:name="_GoBack"/>
-      <w:bookmarkEnd w:id="1"/>
     </w:p>
     <w:p>
       <w:pPr>
@@ -1886,14 +1951,29 @@
         </w:numPr>
         <w:spacing w:before="0"/>
       </w:pPr>
-      <w:bookmarkStart w:id="2" w:name="_Toc15496167"/>
+      <w:bookmarkStart w:id="1" w:name="_Toc15551611"/>
       <w:r>
         <w:lastRenderedPageBreak/>
         <w:t>Requirements</w:t>
       </w:r>
-      <w:bookmarkEnd w:id="2"/>
+      <w:bookmarkEnd w:id="1"/>
     </w:p>
-    <w:p/>
+    <w:p>
+      <w:pPr>
+        <w:rPr>
+          <w:b/>
+        </w:rPr>
+      </w:pPr>
+      <w:r>
+        <w:t xml:space="preserve">Ranking Column scale: </w:t>
+      </w:r>
+      <w:r>
+        <w:rPr>
+          <w:b/>
+        </w:rPr>
+        <w:t>Essential (E), Non-Essential Desired (NE-D), Non-Essential Nice to Have (NE-NTH)</w:t>
+      </w:r>
+    </w:p>
     <w:tbl>
       <w:tblPr>
         <w:tblStyle w:val="TableGrid"/>
@@ -2058,14 +2138,14 @@
               </w:numPr>
               <w:outlineLvl w:val="1"/>
             </w:pPr>
-            <w:bookmarkStart w:id="3" w:name="_Toc15496168"/>
+            <w:bookmarkStart w:id="2" w:name="_Toc15551612"/>
             <w:r>
               <w:t>Core Functionality</w:t>
             </w:r>
             <w:r>
               <w:t>:</w:t>
             </w:r>
-            <w:bookmarkEnd w:id="3"/>
+            <w:bookmarkEnd w:id="2"/>
           </w:p>
         </w:tc>
       </w:tr>
@@ -2112,7 +2192,10 @@
               <w:t xml:space="preserve">The Maze Game shall present a user with a maze-based adventure challenge, </w:t>
             </w:r>
             <w:r>
-              <w:t>in which a maze of rooms is generated for the player,</w:t>
+              <w:t xml:space="preserve">in which a maze of rooms </w:t>
+            </w:r>
+            <w:r>
+              <w:t>is generated for the player,</w:t>
             </w:r>
             <w:r>
               <w:t xml:space="preserve"> </w:t>
@@ -2124,16 +2207,25 @@
               <w:t xml:space="preserve">player </w:t>
             </w:r>
             <w:r>
-              <w:t xml:space="preserve">can make on how to progress through these rooms and also perform actions within then </w:t>
-            </w:r>
-            <w:r>
-              <w:t xml:space="preserve">and </w:t>
-            </w:r>
-            <w:r>
-              <w:t xml:space="preserve">ultimately must reach </w:t>
-            </w:r>
-            <w:r>
-              <w:t>an end goal.</w:t>
+              <w:t xml:space="preserve">can make </w:t>
+            </w:r>
+            <w:r>
+              <w:t xml:space="preserve">decisions </w:t>
+            </w:r>
+            <w:r>
+              <w:t xml:space="preserve">on how to progress through these rooms and </w:t>
+            </w:r>
+            <w:r>
+              <w:t>what actions to perform within them, with the</w:t>
+            </w:r>
+            <w:r>
+              <w:t xml:space="preserve"> </w:t>
+            </w:r>
+            <w:r>
+              <w:t>ultimate goal being to reach an exit passage</w:t>
+            </w:r>
+            <w:r>
+              <w:t>.</w:t>
             </w:r>
           </w:p>
         </w:tc>
@@ -2185,7 +2277,7 @@
               <w:rPr>
                 <w:b/>
               </w:rPr>
-              <w:t>1</w:t>
+              <w:t>E</w:t>
             </w:r>
           </w:p>
         </w:tc>
@@ -2285,7 +2377,7 @@
               <w:rPr>
                 <w:b/>
               </w:rPr>
-              <w:t>1</w:t>
+              <w:t>E</w:t>
             </w:r>
           </w:p>
         </w:tc>
@@ -2373,7 +2465,7 @@
               <w:rPr>
                 <w:b/>
               </w:rPr>
-              <w:t>2</w:t>
+              <w:t>NE – D</w:t>
             </w:r>
           </w:p>
         </w:tc>
@@ -2414,10 +2506,13 @@
           </w:tcPr>
           <w:p>
             <w:r>
-              <w:t>The Maze Game shall allow users to reset their Maze Instance at any point during play</w:t>
-            </w:r>
-            <w:r>
-              <w:t>.</w:t>
+              <w:t>The Maze Game shall generate a Maze based on configuration values read from a text</w:t>
+            </w:r>
+            <w:r>
+              <w:t>-based</w:t>
+            </w:r>
+            <w:r>
+              <w:t xml:space="preserve"> configuration file.</w:t>
             </w:r>
           </w:p>
         </w:tc>
@@ -2439,7 +2534,11 @@
               <w:bottom w:val="single" w:sz="4" w:space="0" w:color="auto"/>
             </w:tcBorders>
           </w:tcPr>
-          <w:p/>
+          <w:p>
+            <w:r>
+              <w:t xml:space="preserve">MS – The design documentation specifies that the data format for this configuration file should be a text file. I intend to use a .json file, as Json is a data format I am familiar with and one more suitable to a c#, .net based application due to its structure and .net library support. In a real-world scenario, I would discuss this decision with the project documentation author. </w:t>
+            </w:r>
+          </w:p>
         </w:tc>
         <w:tc>
           <w:tcPr>
@@ -2459,169 +2558,8 @@
               <w:rPr>
                 <w:b/>
               </w:rPr>
-              <w:t>1</w:t>
-            </w:r>
-          </w:p>
-        </w:tc>
-      </w:tr>
-      <w:tr>
-        <w:trPr>
-          <w:gridAfter w:val="1"/>
-          <w:wAfter w:w="10" w:type="dxa"/>
-        </w:trPr>
-        <w:tc>
-          <w:tcPr>
-            <w:tcW w:w="562" w:type="dxa"/>
-            <w:tcBorders>
-              <w:top w:val="single" w:sz="4" w:space="0" w:color="auto"/>
-              <w:bottom w:val="single" w:sz="4" w:space="0" w:color="auto"/>
-            </w:tcBorders>
-          </w:tcPr>
-          <w:p>
-            <w:pPr>
-              <w:pStyle w:val="ListParagraph"/>
-              <w:numPr>
-                <w:ilvl w:val="0"/>
-                <w:numId w:val="2"/>
-              </w:numPr>
-              <w:rPr>
-                <w:b/>
-              </w:rPr>
-            </w:pPr>
-          </w:p>
-        </w:tc>
-        <w:tc>
-          <w:tcPr>
-            <w:tcW w:w="6237" w:type="dxa"/>
-            <w:tcBorders>
-              <w:top w:val="single" w:sz="4" w:space="0" w:color="auto"/>
-              <w:bottom w:val="single" w:sz="4" w:space="0" w:color="auto"/>
-            </w:tcBorders>
-          </w:tcPr>
-          <w:p>
-            <w:r>
-              <w:t>The Maze Game shall generate a Maze based on configuration values read from a text</w:t>
-            </w:r>
-            <w:r>
-              <w:t>-based</w:t>
-            </w:r>
-            <w:r>
-              <w:t xml:space="preserve"> configuration file.</w:t>
-            </w:r>
-          </w:p>
-        </w:tc>
-        <w:tc>
-          <w:tcPr>
-            <w:tcW w:w="4400" w:type="dxa"/>
-            <w:tcBorders>
-              <w:top w:val="single" w:sz="4" w:space="0" w:color="auto"/>
-              <w:bottom w:val="single" w:sz="4" w:space="0" w:color="auto"/>
-            </w:tcBorders>
-          </w:tcPr>
-          <w:p/>
-        </w:tc>
-        <w:tc>
-          <w:tcPr>
-            <w:tcW w:w="3402" w:type="dxa"/>
-            <w:tcBorders>
-              <w:top w:val="single" w:sz="4" w:space="0" w:color="auto"/>
-              <w:bottom w:val="single" w:sz="4" w:space="0" w:color="auto"/>
-            </w:tcBorders>
-          </w:tcPr>
-          <w:p>
-            <w:r>
-              <w:t xml:space="preserve">MS – The design documentation specifies that the data format for this configuration file should be a text file. I intend to use a .json file, as Json is a data format I am familiar with and one more suitable to a c#, .net based application due to its structure and .net library support. In a real-world scenario, I would discuss this decision with the project documentation author. </w:t>
-            </w:r>
-          </w:p>
-        </w:tc>
-        <w:tc>
-          <w:tcPr>
-            <w:tcW w:w="855" w:type="dxa"/>
-            <w:tcBorders>
-              <w:top w:val="single" w:sz="4" w:space="0" w:color="auto"/>
-              <w:bottom w:val="single" w:sz="4" w:space="0" w:color="auto"/>
-            </w:tcBorders>
-          </w:tcPr>
-          <w:p>
-            <w:pPr>
-              <w:rPr>
-                <w:b/>
-              </w:rPr>
-            </w:pPr>
-            <w:r>
-              <w:rPr>
-                <w:b/>
-              </w:rPr>
-              <w:t>1</w:t>
-            </w:r>
-          </w:p>
-        </w:tc>
-      </w:tr>
-      <w:tr>
-        <w:trPr>
-          <w:gridAfter w:val="1"/>
-          <w:wAfter w:w="10" w:type="dxa"/>
-        </w:trPr>
-        <w:tc>
-          <w:tcPr>
-            <w:tcW w:w="562" w:type="dxa"/>
-            <w:tcBorders>
-              <w:top w:val="single" w:sz="4" w:space="0" w:color="auto"/>
-            </w:tcBorders>
-          </w:tcPr>
-          <w:p>
-            <w:pPr>
-              <w:pStyle w:val="ListParagraph"/>
-              <w:numPr>
-                <w:ilvl w:val="0"/>
-                <w:numId w:val="2"/>
-              </w:numPr>
-              <w:rPr>
-                <w:b/>
-              </w:rPr>
-            </w:pPr>
-          </w:p>
-        </w:tc>
-        <w:tc>
-          <w:tcPr>
-            <w:tcW w:w="6237" w:type="dxa"/>
-            <w:tcBorders>
-              <w:top w:val="single" w:sz="4" w:space="0" w:color="auto"/>
-            </w:tcBorders>
-          </w:tcPr>
-          <w:p/>
-        </w:tc>
-        <w:tc>
-          <w:tcPr>
-            <w:tcW w:w="4400" w:type="dxa"/>
-            <w:tcBorders>
-              <w:top w:val="single" w:sz="4" w:space="0" w:color="auto"/>
-            </w:tcBorders>
-          </w:tcPr>
-          <w:p/>
-        </w:tc>
-        <w:tc>
-          <w:tcPr>
-            <w:tcW w:w="3402" w:type="dxa"/>
-            <w:tcBorders>
-              <w:top w:val="single" w:sz="4" w:space="0" w:color="auto"/>
-            </w:tcBorders>
-          </w:tcPr>
-          <w:p/>
-        </w:tc>
-        <w:tc>
-          <w:tcPr>
-            <w:tcW w:w="855" w:type="dxa"/>
-            <w:tcBorders>
-              <w:top w:val="single" w:sz="4" w:space="0" w:color="auto"/>
-            </w:tcBorders>
-          </w:tcPr>
-          <w:p>
-            <w:pPr>
-              <w:rPr>
-                <w:b/>
-              </w:rPr>
-            </w:pPr>
+              <w:t>E</w:t>
+            </w:r>
           </w:p>
         </w:tc>
       </w:tr>
@@ -2663,7 +2601,7 @@
               </w:numPr>
               <w:outlineLvl w:val="1"/>
             </w:pPr>
-            <w:bookmarkStart w:id="4" w:name="_Toc15496169"/>
+            <w:bookmarkStart w:id="3" w:name="_Toc15551613"/>
             <w:r>
               <w:lastRenderedPageBreak/>
               <w:t>Maze Structure</w:t>
@@ -2671,7 +2609,7 @@
             <w:r>
               <w:t>:</w:t>
             </w:r>
-            <w:bookmarkEnd w:id="4"/>
+            <w:bookmarkEnd w:id="3"/>
           </w:p>
         </w:tc>
       </w:tr>
@@ -2733,7 +2671,7 @@
               <w:rPr>
                 <w:b/>
               </w:rPr>
-              <w:t>1</w:t>
+              <w:t>E</w:t>
             </w:r>
           </w:p>
         </w:tc>
@@ -2769,16 +2707,28 @@
               <w:t xml:space="preserve">A Room shall </w:t>
             </w:r>
             <w:r>
+              <w:t xml:space="preserve">have </w:t>
+            </w:r>
+            <w:r>
               <w:t>a number of</w:t>
             </w:r>
             <w:r>
-              <w:t xml:space="preserve"> exi</w:t>
-            </w:r>
-            <w:r>
-              <w:t>t passages</w:t>
-            </w:r>
-            <w:r>
-              <w:t xml:space="preserve"> (between 2 and 4)</w:t>
+              <w:t xml:space="preserve"> </w:t>
+            </w:r>
+            <w:r>
+              <w:t>connecting</w:t>
+            </w:r>
+            <w:r>
+              <w:t xml:space="preserve"> passages</w:t>
+            </w:r>
+            <w:r>
+              <w:t xml:space="preserve"> (between 2 and 4</w:t>
+            </w:r>
+            <w:r>
+              <w:t xml:space="preserve"> on each room</w:t>
+            </w:r>
+            <w:r>
+              <w:t>)</w:t>
             </w:r>
             <w:r>
               <w:t xml:space="preserve">, with </w:t>
@@ -2800,7 +2750,7 @@
           </w:tcPr>
           <w:p>
             <w:r>
-              <w:t>Exit Passage directions are:</w:t>
+              <w:t>Passage directions are:</w:t>
             </w:r>
           </w:p>
           <w:p>
@@ -2872,7 +2822,7 @@
               <w:rPr>
                 <w:b/>
               </w:rPr>
-              <w:t>1</w:t>
+              <w:t>E</w:t>
             </w:r>
           </w:p>
         </w:tc>
@@ -2905,13 +2855,7 @@
           </w:tcPr>
           <w:p>
             <w:r>
-              <w:t xml:space="preserve">A Room </w:t>
-            </w:r>
-            <w:r>
-              <w:t>s</w:t>
-            </w:r>
-            <w:r>
-              <w:t>hall contain a number of interactable Items.</w:t>
+              <w:t>A Passage shall be bi-directional, allowing the player to move back and forth between the same rooms.</w:t>
             </w:r>
           </w:p>
         </w:tc>
@@ -2919,11 +2863,7 @@
           <w:tcPr>
             <w:tcW w:w="4400" w:type="dxa"/>
           </w:tcPr>
-          <w:p>
-            <w:r>
-              <w:t>Items consist of collectables, such as money, and enemies.</w:t>
-            </w:r>
-          </w:p>
+          <w:p/>
         </w:tc>
         <w:tc>
           <w:tcPr>
@@ -2945,7 +2885,7 @@
               <w:rPr>
                 <w:b/>
               </w:rPr>
-              <w:t>1</w:t>
+              <w:t>NE - D</w:t>
             </w:r>
           </w:p>
         </w:tc>
@@ -2978,7 +2918,13 @@
           </w:tcPr>
           <w:p>
             <w:r>
-              <w:t>One room within the Maze shall contain the final exit point of the Maze, which is the end-goal of the game.</w:t>
+              <w:t xml:space="preserve">A Room </w:t>
+            </w:r>
+            <w:r>
+              <w:t>s</w:t>
+            </w:r>
+            <w:r>
+              <w:t>hall contain a number of interactable Items.</w:t>
             </w:r>
           </w:p>
         </w:tc>
@@ -2987,13 +2933,9 @@
             <w:tcW w:w="4400" w:type="dxa"/>
           </w:tcPr>
           <w:p>
-            <w:pPr>
-              <w:pStyle w:val="ListParagraph"/>
-              <w:numPr>
-                <w:ilvl w:val="0"/>
-                <w:numId w:val="3"/>
-              </w:numPr>
-            </w:pPr>
+            <w:r>
+              <w:t>Items consist of collectables, such as money, and enemies.</w:t>
+            </w:r>
           </w:p>
         </w:tc>
         <w:tc>
@@ -3016,7 +2958,7 @@
               <w:rPr>
                 <w:b/>
               </w:rPr>
-              <w:t>1</w:t>
+              <w:t>E</w:t>
             </w:r>
           </w:p>
         </w:tc>
@@ -3047,22 +2989,29 @@
           <w:tcPr>
             <w:tcW w:w="6237" w:type="dxa"/>
           </w:tcPr>
+          <w:p>
+            <w:r>
+              <w:t>One room within the Maze shall contain the final exit point of the Maze, which is the end-goal of the game.</w:t>
+            </w:r>
+          </w:p>
+        </w:tc>
+        <w:tc>
+          <w:tcPr>
+            <w:tcW w:w="4400" w:type="dxa"/>
+          </w:tcPr>
+          <w:p>
+            <w:bookmarkStart w:id="4" w:name="_GoBack"/>
+            <w:bookmarkEnd w:id="4"/>
+          </w:p>
+        </w:tc>
+        <w:tc>
+          <w:tcPr>
+            <w:tcW w:w="3402" w:type="dxa"/>
+          </w:tcPr>
           <w:p/>
         </w:tc>
         <w:tc>
           <w:tcPr>
-            <w:tcW w:w="4400" w:type="dxa"/>
-          </w:tcPr>
-          <w:p/>
-        </w:tc>
-        <w:tc>
-          <w:tcPr>
-            <w:tcW w:w="3402" w:type="dxa"/>
-          </w:tcPr>
-          <w:p/>
-        </w:tc>
-        <w:tc>
-          <w:tcPr>
             <w:tcW w:w="855" w:type="dxa"/>
           </w:tcPr>
           <w:p>
@@ -3071,80 +3020,12 @@
                 <w:b/>
               </w:rPr>
             </w:pPr>
-          </w:p>
-        </w:tc>
-      </w:tr>
-      <w:tr>
-        <w:trPr>
-          <w:gridAfter w:val="1"/>
-          <w:wAfter w:w="10" w:type="dxa"/>
-        </w:trPr>
-        <w:tc>
-          <w:tcPr>
-            <w:tcW w:w="562" w:type="dxa"/>
-          </w:tcPr>
-          <w:p>
-            <w:pPr>
-              <w:pStyle w:val="ListParagraph"/>
-              <w:numPr>
-                <w:ilvl w:val="0"/>
-                <w:numId w:val="2"/>
-              </w:numPr>
-              <w:rPr>
-                <w:b/>
-              </w:rPr>
-            </w:pPr>
-          </w:p>
-        </w:tc>
-        <w:tc>
-          <w:tcPr>
-            <w:tcW w:w="6237" w:type="dxa"/>
-          </w:tcPr>
-          <w:p/>
-        </w:tc>
-        <w:tc>
-          <w:tcPr>
-            <w:tcW w:w="4400" w:type="dxa"/>
-          </w:tcPr>
-          <w:p>
-            <w:pPr>
-              <w:pStyle w:val="ListParagraph"/>
-              <w:numPr>
-                <w:ilvl w:val="0"/>
-                <w:numId w:val="3"/>
-              </w:numPr>
-            </w:pPr>
-          </w:p>
-        </w:tc>
-        <w:tc>
-          <w:tcPr>
-            <w:tcW w:w="3402" w:type="dxa"/>
-          </w:tcPr>
-          <w:p>
-            <w:pPr>
-              <w:autoSpaceDE w:val="0"/>
-              <w:autoSpaceDN w:val="0"/>
-              <w:adjustRightInd w:val="0"/>
-              <w:rPr>
-                <w:rFonts w:ascii="Consolas" w:hAnsi="Consolas" w:cs="Consolas"/>
-                <w:color w:val="000000"/>
-                <w:sz w:val="19"/>
-                <w:szCs w:val="19"/>
-                <w:highlight w:val="white"/>
-              </w:rPr>
-            </w:pPr>
-          </w:p>
-        </w:tc>
-        <w:tc>
-          <w:tcPr>
-            <w:tcW w:w="855" w:type="dxa"/>
-          </w:tcPr>
-          <w:p>
-            <w:pPr>
-              <w:rPr>
-                <w:b/>
-              </w:rPr>
-            </w:pPr>
+            <w:r>
+              <w:rPr>
+                <w:b/>
+              </w:rPr>
+              <w:t>E</w:t>
+            </w:r>
           </w:p>
         </w:tc>
       </w:tr>
@@ -3186,7 +3067,7 @@
               </w:numPr>
               <w:outlineLvl w:val="1"/>
             </w:pPr>
-            <w:bookmarkStart w:id="5" w:name="_Toc15496170"/>
+            <w:bookmarkStart w:id="5" w:name="_Toc15551614"/>
             <w:r>
               <w:lastRenderedPageBreak/>
               <w:t>Game Items</w:t>
@@ -3273,7 +3154,7 @@
               <w:rPr>
                 <w:b/>
               </w:rPr>
-              <w:t>1</w:t>
+              <w:t>E</w:t>
             </w:r>
           </w:p>
         </w:tc>
@@ -3356,7 +3237,7 @@
               <w:rPr>
                 <w:b/>
               </w:rPr>
-              <w:t>1</w:t>
+              <w:t>E</w:t>
             </w:r>
           </w:p>
         </w:tc>
@@ -3394,7 +3275,7 @@
           </w:tcPr>
           <w:p>
             <w:r>
-              <w:t>A Threat item shall be destroyable by the player.</w:t>
+              <w:t>The player shall be able to perform actions upon a Threat item in an attempt to remove the threat item from the game.</w:t>
             </w:r>
           </w:p>
         </w:tc>
@@ -3439,7 +3320,7 @@
               <w:rPr>
                 <w:b/>
               </w:rPr>
-              <w:t>1</w:t>
+              <w:t>E</w:t>
             </w:r>
           </w:p>
         </w:tc>
@@ -3477,7 +3358,13 @@
           </w:tcPr>
           <w:p>
             <w:r>
-              <w:t>The player’s total amount of money shall be recorded in the game</w:t>
+              <w:t xml:space="preserve">The player’s total amount of </w:t>
+            </w:r>
+            <w:r>
+              <w:t>collection Treasure</w:t>
+            </w:r>
+            <w:r>
+              <w:t xml:space="preserve"> shall be recorded in the game</w:t>
             </w:r>
           </w:p>
         </w:tc>
@@ -3522,7 +3409,7 @@
               <w:rPr>
                 <w:b/>
               </w:rPr>
-              <w:t>1</w:t>
+              <w:t>E</w:t>
             </w:r>
           </w:p>
         </w:tc>
@@ -3560,7 +3447,19 @@
           </w:tcPr>
           <w:p>
             <w:r>
-              <w:t>Enemies shall be able to steal money from the player. On stealing money, the player’s total amount of money shall be reduced.</w:t>
+              <w:t xml:space="preserve">Enemies shall be able to steal </w:t>
+            </w:r>
+            <w:r>
+              <w:t xml:space="preserve">Treasure </w:t>
+            </w:r>
+            <w:r>
+              <w:t xml:space="preserve">from the player. On stealing money, the player’s total amount of </w:t>
+            </w:r>
+            <w:r>
+              <w:t xml:space="preserve">Treasure </w:t>
+            </w:r>
+            <w:r>
+              <w:t>shall be reduced.</w:t>
             </w:r>
           </w:p>
         </w:tc>
@@ -3605,81 +3504,8 @@
               <w:rPr>
                 <w:b/>
               </w:rPr>
-              <w:t>1</w:t>
-            </w:r>
-          </w:p>
-        </w:tc>
-      </w:tr>
-      <w:tr>
-        <w:tc>
-          <w:tcPr>
-            <w:tcW w:w="562" w:type="dxa"/>
-            <w:tcBorders>
-              <w:right w:val="single" w:sz="4" w:space="0" w:color="auto"/>
-            </w:tcBorders>
-          </w:tcPr>
-          <w:p>
-            <w:pPr>
-              <w:pStyle w:val="ListParagraph"/>
-              <w:numPr>
-                <w:ilvl w:val="0"/>
-                <w:numId w:val="2"/>
-              </w:numPr>
-              <w:rPr>
-                <w:b/>
-              </w:rPr>
-            </w:pPr>
-          </w:p>
-        </w:tc>
-        <w:tc>
-          <w:tcPr>
-            <w:tcW w:w="6237" w:type="dxa"/>
-            <w:tcBorders>
-              <w:top w:val="single" w:sz="4" w:space="0" w:color="auto"/>
-              <w:left w:val="single" w:sz="4" w:space="0" w:color="auto"/>
-              <w:bottom w:val="single" w:sz="4" w:space="0" w:color="auto"/>
-              <w:right w:val="single" w:sz="4" w:space="0" w:color="auto"/>
-            </w:tcBorders>
-          </w:tcPr>
-          <w:p/>
-        </w:tc>
-        <w:tc>
-          <w:tcPr>
-            <w:tcW w:w="4400" w:type="dxa"/>
-            <w:tcBorders>
-              <w:top w:val="single" w:sz="4" w:space="0" w:color="auto"/>
-              <w:left w:val="single" w:sz="4" w:space="0" w:color="auto"/>
-              <w:bottom w:val="single" w:sz="4" w:space="0" w:color="auto"/>
-              <w:right w:val="single" w:sz="4" w:space="0" w:color="auto"/>
-            </w:tcBorders>
-          </w:tcPr>
-          <w:p/>
-        </w:tc>
-        <w:tc>
-          <w:tcPr>
-            <w:tcW w:w="3402" w:type="dxa"/>
-            <w:tcBorders>
-              <w:top w:val="single" w:sz="4" w:space="0" w:color="auto"/>
-              <w:left w:val="single" w:sz="4" w:space="0" w:color="auto"/>
-              <w:bottom w:val="single" w:sz="4" w:space="0" w:color="auto"/>
-              <w:right w:val="single" w:sz="4" w:space="0" w:color="auto"/>
-            </w:tcBorders>
-          </w:tcPr>
-          <w:p/>
-        </w:tc>
-        <w:tc>
-          <w:tcPr>
-            <w:tcW w:w="855" w:type="dxa"/>
-            <w:tcBorders>
-              <w:left w:val="single" w:sz="4" w:space="0" w:color="auto"/>
-            </w:tcBorders>
-          </w:tcPr>
-          <w:p>
-            <w:pPr>
-              <w:rPr>
-                <w:b/>
-              </w:rPr>
-            </w:pPr>
+              <w:t>NE – D</w:t>
+            </w:r>
           </w:p>
         </w:tc>
       </w:tr>
@@ -3722,7 +3548,7 @@
               </w:numPr>
               <w:outlineLvl w:val="1"/>
             </w:pPr>
-            <w:bookmarkStart w:id="6" w:name="_Toc15496171"/>
+            <w:bookmarkStart w:id="6" w:name="_Toc15551615"/>
             <w:r>
               <w:lastRenderedPageBreak/>
               <w:t xml:space="preserve">Overall </w:t>
@@ -3761,7 +3587,10 @@
           </w:tcPr>
           <w:p>
             <w:r>
-              <w:t>The user shall be able to start the game executable file.</w:t>
+              <w:t>The U</w:t>
+            </w:r>
+            <w:r>
+              <w:t>ser shall be able to start the game executable file.</w:t>
             </w:r>
           </w:p>
         </w:tc>
@@ -3791,7 +3620,7 @@
               <w:rPr>
                 <w:b/>
               </w:rPr>
-              <w:t>1</w:t>
+              <w:t>E</w:t>
             </w:r>
           </w:p>
         </w:tc>
@@ -3850,7 +3679,13 @@
               <w:rPr>
                 <w:b/>
               </w:rPr>
-              <w:t>2</w:t>
+              <w:t>NE –</w:t>
+            </w:r>
+            <w:r>
+              <w:rPr>
+                <w:b/>
+              </w:rPr>
+              <w:t xml:space="preserve"> NTH</w:t>
             </w:r>
           </w:p>
         </w:tc>
@@ -3909,7 +3744,7 @@
               <w:rPr>
                 <w:b/>
               </w:rPr>
-              <w:t>1</w:t>
+              <w:t>E</w:t>
             </w:r>
           </w:p>
         </w:tc>
@@ -3946,7 +3781,23 @@
           <w:tcPr>
             <w:tcW w:w="4400" w:type="dxa"/>
           </w:tcPr>
+          <w:p>
+            <w:r>
+              <w:t>Error messages should specify the type of error encountered. For example, when attempting to parse data from a file, but the file isn’t present, the error message should specify this:</w:t>
+            </w:r>
+          </w:p>
           <w:p/>
+          <w:p>
+            <w:r>
+              <w:t>“Attempting to read file at {filepath}. File not found. Please ma</w:t>
+            </w:r>
+            <w:r>
+              <w:t>ke sure the filepath is correct, or the file can be found in the correct location.</w:t>
+            </w:r>
+            <w:r>
+              <w:t>”</w:t>
+            </w:r>
+          </w:p>
         </w:tc>
         <w:tc>
           <w:tcPr>
@@ -3968,7 +3819,7 @@
               <w:rPr>
                 <w:b/>
               </w:rPr>
-              <w:t>1</w:t>
+              <w:t>E</w:t>
             </w:r>
           </w:p>
         </w:tc>
@@ -4031,7 +3882,7 @@
               <w:rPr>
                 <w:b/>
               </w:rPr>
-              <w:t>1</w:t>
+              <w:t>E</w:t>
             </w:r>
           </w:p>
         </w:tc>
@@ -4060,7 +3911,13 @@
           </w:tcPr>
           <w:p>
             <w:r>
-              <w:t xml:space="preserve">Once a new Maze has been generated, the use shall be able to start a new instance of </w:t>
+              <w:t xml:space="preserve">Once a new Maze has been generated, the </w:t>
+            </w:r>
+            <w:r>
+              <w:t>User</w:t>
+            </w:r>
+            <w:r>
+              <w:t xml:space="preserve"> shall be able to start a new instance of </w:t>
             </w:r>
             <w:r>
               <w:t>a</w:t>
@@ -4096,7 +3953,7 @@
               <w:rPr>
                 <w:b/>
               </w:rPr>
-              <w:t>1</w:t>
+              <w:t>E</w:t>
             </w:r>
           </w:p>
         </w:tc>
@@ -4133,21 +3990,17 @@
           <w:tcPr>
             <w:tcW w:w="4400" w:type="dxa"/>
           </w:tcPr>
-          <w:p>
-            <w:pPr>
-              <w:pStyle w:val="ListParagraph"/>
-              <w:numPr>
-                <w:ilvl w:val="0"/>
-                <w:numId w:val="3"/>
-              </w:numPr>
-            </w:pPr>
-          </w:p>
+          <w:p/>
         </w:tc>
         <w:tc>
           <w:tcPr>
             <w:tcW w:w="3402" w:type="dxa"/>
           </w:tcPr>
-          <w:p/>
+          <w:p>
+            <w:r>
+              <w:t>MS – Ideally, the game would take the User back to the Maze creation screen to be able to reseed their Maze, but initially it may be easier to set up a simple restart that clears all values.</w:t>
+            </w:r>
+          </w:p>
         </w:tc>
         <w:tc>
           <w:tcPr>
@@ -4163,351 +4016,8 @@
               <w:rPr>
                 <w:b/>
               </w:rPr>
-              <w:t>1</w:t>
-            </w:r>
-          </w:p>
-        </w:tc>
-      </w:tr>
-      <w:tr>
-        <w:tc>
-          <w:tcPr>
-            <w:tcW w:w="562" w:type="dxa"/>
-          </w:tcPr>
-          <w:p>
-            <w:pPr>
-              <w:pStyle w:val="ListParagraph"/>
-              <w:numPr>
-                <w:ilvl w:val="0"/>
-                <w:numId w:val="2"/>
-              </w:numPr>
-              <w:rPr>
-                <w:b/>
-              </w:rPr>
-            </w:pPr>
-          </w:p>
-        </w:tc>
-        <w:tc>
-          <w:tcPr>
-            <w:tcW w:w="6237" w:type="dxa"/>
-          </w:tcPr>
-          <w:p/>
-        </w:tc>
-        <w:tc>
-          <w:tcPr>
-            <w:tcW w:w="4400" w:type="dxa"/>
-          </w:tcPr>
-          <w:p/>
-        </w:tc>
-        <w:tc>
-          <w:tcPr>
-            <w:tcW w:w="3402" w:type="dxa"/>
-          </w:tcPr>
-          <w:p/>
-        </w:tc>
-        <w:tc>
-          <w:tcPr>
-            <w:tcW w:w="855" w:type="dxa"/>
-          </w:tcPr>
-          <w:p>
-            <w:pPr>
-              <w:rPr>
-                <w:b/>
-              </w:rPr>
-            </w:pPr>
-          </w:p>
-        </w:tc>
-      </w:tr>
-      <w:tr>
-        <w:tc>
-          <w:tcPr>
-            <w:tcW w:w="562" w:type="dxa"/>
-          </w:tcPr>
-          <w:p>
-            <w:pPr>
-              <w:pStyle w:val="ListParagraph"/>
-              <w:numPr>
-                <w:ilvl w:val="0"/>
-                <w:numId w:val="2"/>
-              </w:numPr>
-              <w:rPr>
-                <w:b/>
-              </w:rPr>
-            </w:pPr>
-          </w:p>
-        </w:tc>
-        <w:tc>
-          <w:tcPr>
-            <w:tcW w:w="6237" w:type="dxa"/>
-          </w:tcPr>
-          <w:p/>
-        </w:tc>
-        <w:tc>
-          <w:tcPr>
-            <w:tcW w:w="4400" w:type="dxa"/>
-          </w:tcPr>
-          <w:p/>
-        </w:tc>
-        <w:tc>
-          <w:tcPr>
-            <w:tcW w:w="3402" w:type="dxa"/>
-          </w:tcPr>
-          <w:p/>
-        </w:tc>
-        <w:tc>
-          <w:tcPr>
-            <w:tcW w:w="855" w:type="dxa"/>
-          </w:tcPr>
-          <w:p>
-            <w:pPr>
-              <w:rPr>
-                <w:b/>
-              </w:rPr>
-            </w:pPr>
-          </w:p>
-        </w:tc>
-      </w:tr>
-      <w:tr>
-        <w:tc>
-          <w:tcPr>
-            <w:tcW w:w="562" w:type="dxa"/>
-          </w:tcPr>
-          <w:p>
-            <w:pPr>
-              <w:pStyle w:val="ListParagraph"/>
-              <w:numPr>
-                <w:ilvl w:val="0"/>
-                <w:numId w:val="2"/>
-              </w:numPr>
-              <w:rPr>
-                <w:b/>
-              </w:rPr>
-            </w:pPr>
-          </w:p>
-        </w:tc>
-        <w:tc>
-          <w:tcPr>
-            <w:tcW w:w="6237" w:type="dxa"/>
-          </w:tcPr>
-          <w:p/>
-        </w:tc>
-        <w:tc>
-          <w:tcPr>
-            <w:tcW w:w="4400" w:type="dxa"/>
-          </w:tcPr>
-          <w:p/>
-        </w:tc>
-        <w:tc>
-          <w:tcPr>
-            <w:tcW w:w="3402" w:type="dxa"/>
-          </w:tcPr>
-          <w:p/>
-        </w:tc>
-        <w:tc>
-          <w:tcPr>
-            <w:tcW w:w="855" w:type="dxa"/>
-          </w:tcPr>
-          <w:p>
-            <w:pPr>
-              <w:rPr>
-                <w:b/>
-              </w:rPr>
-            </w:pPr>
-          </w:p>
-        </w:tc>
-      </w:tr>
-      <w:tr>
-        <w:tc>
-          <w:tcPr>
-            <w:tcW w:w="562" w:type="dxa"/>
-          </w:tcPr>
-          <w:p>
-            <w:pPr>
-              <w:pStyle w:val="ListParagraph"/>
-              <w:numPr>
-                <w:ilvl w:val="0"/>
-                <w:numId w:val="2"/>
-              </w:numPr>
-              <w:rPr>
-                <w:b/>
-              </w:rPr>
-            </w:pPr>
-          </w:p>
-        </w:tc>
-        <w:tc>
-          <w:tcPr>
-            <w:tcW w:w="6237" w:type="dxa"/>
-          </w:tcPr>
-          <w:p/>
-        </w:tc>
-        <w:tc>
-          <w:tcPr>
-            <w:tcW w:w="4400" w:type="dxa"/>
-          </w:tcPr>
-          <w:p/>
-        </w:tc>
-        <w:tc>
-          <w:tcPr>
-            <w:tcW w:w="3402" w:type="dxa"/>
-          </w:tcPr>
-          <w:p/>
-        </w:tc>
-        <w:tc>
-          <w:tcPr>
-            <w:tcW w:w="855" w:type="dxa"/>
-          </w:tcPr>
-          <w:p>
-            <w:pPr>
-              <w:rPr>
-                <w:b/>
-              </w:rPr>
-            </w:pPr>
-          </w:p>
-        </w:tc>
-      </w:tr>
-      <w:tr>
-        <w:tc>
-          <w:tcPr>
-            <w:tcW w:w="562" w:type="dxa"/>
-          </w:tcPr>
-          <w:p>
-            <w:pPr>
-              <w:pStyle w:val="ListParagraph"/>
-              <w:numPr>
-                <w:ilvl w:val="0"/>
-                <w:numId w:val="2"/>
-              </w:numPr>
-              <w:rPr>
-                <w:b/>
-              </w:rPr>
-            </w:pPr>
-          </w:p>
-        </w:tc>
-        <w:tc>
-          <w:tcPr>
-            <w:tcW w:w="6237" w:type="dxa"/>
-          </w:tcPr>
-          <w:p/>
-        </w:tc>
-        <w:tc>
-          <w:tcPr>
-            <w:tcW w:w="4400" w:type="dxa"/>
-          </w:tcPr>
-          <w:p/>
-        </w:tc>
-        <w:tc>
-          <w:tcPr>
-            <w:tcW w:w="3402" w:type="dxa"/>
-          </w:tcPr>
-          <w:p/>
-        </w:tc>
-        <w:tc>
-          <w:tcPr>
-            <w:tcW w:w="855" w:type="dxa"/>
-          </w:tcPr>
-          <w:p>
-            <w:pPr>
-              <w:rPr>
-                <w:b/>
-              </w:rPr>
-            </w:pPr>
-          </w:p>
-        </w:tc>
-      </w:tr>
-      <w:tr>
-        <w:tc>
-          <w:tcPr>
-            <w:tcW w:w="562" w:type="dxa"/>
-          </w:tcPr>
-          <w:p>
-            <w:pPr>
-              <w:pStyle w:val="ListParagraph"/>
-              <w:numPr>
-                <w:ilvl w:val="0"/>
-                <w:numId w:val="2"/>
-              </w:numPr>
-              <w:rPr>
-                <w:b/>
-              </w:rPr>
-            </w:pPr>
-          </w:p>
-        </w:tc>
-        <w:tc>
-          <w:tcPr>
-            <w:tcW w:w="6237" w:type="dxa"/>
-          </w:tcPr>
-          <w:p/>
-        </w:tc>
-        <w:tc>
-          <w:tcPr>
-            <w:tcW w:w="4400" w:type="dxa"/>
-          </w:tcPr>
-          <w:p/>
-        </w:tc>
-        <w:tc>
-          <w:tcPr>
-            <w:tcW w:w="3402" w:type="dxa"/>
-          </w:tcPr>
-          <w:p/>
-        </w:tc>
-        <w:tc>
-          <w:tcPr>
-            <w:tcW w:w="855" w:type="dxa"/>
-          </w:tcPr>
-          <w:p>
-            <w:pPr>
-              <w:rPr>
-                <w:b/>
-              </w:rPr>
-            </w:pPr>
-          </w:p>
-        </w:tc>
-      </w:tr>
-      <w:tr>
-        <w:tc>
-          <w:tcPr>
-            <w:tcW w:w="562" w:type="dxa"/>
-          </w:tcPr>
-          <w:p>
-            <w:pPr>
-              <w:pStyle w:val="ListParagraph"/>
-              <w:numPr>
-                <w:ilvl w:val="0"/>
-                <w:numId w:val="2"/>
-              </w:numPr>
-              <w:rPr>
-                <w:b/>
-              </w:rPr>
-            </w:pPr>
-          </w:p>
-        </w:tc>
-        <w:tc>
-          <w:tcPr>
-            <w:tcW w:w="6237" w:type="dxa"/>
-          </w:tcPr>
-          <w:p/>
-        </w:tc>
-        <w:tc>
-          <w:tcPr>
-            <w:tcW w:w="4400" w:type="dxa"/>
-          </w:tcPr>
-          <w:p/>
-        </w:tc>
-        <w:tc>
-          <w:tcPr>
-            <w:tcW w:w="3402" w:type="dxa"/>
-          </w:tcPr>
-          <w:p/>
-        </w:tc>
-        <w:tc>
-          <w:tcPr>
-            <w:tcW w:w="855" w:type="dxa"/>
-          </w:tcPr>
-          <w:p>
-            <w:pPr>
-              <w:rPr>
-                <w:b/>
-              </w:rPr>
-            </w:pPr>
+              <w:t>E</w:t>
+            </w:r>
           </w:p>
         </w:tc>
       </w:tr>
@@ -4552,7 +4062,7 @@
               </w:numPr>
               <w:outlineLvl w:val="1"/>
             </w:pPr>
-            <w:bookmarkStart w:id="7" w:name="_Toc15496172"/>
+            <w:bookmarkStart w:id="7" w:name="_Toc15551616"/>
             <w:r>
               <w:lastRenderedPageBreak/>
               <w:t>In-Game Program Flow</w:t>
@@ -4659,7 +4169,7 @@
               <w:rPr>
                 <w:b/>
               </w:rPr>
-              <w:t>1</w:t>
+              <w:t>E</w:t>
             </w:r>
           </w:p>
         </w:tc>
@@ -4763,7 +4273,7 @@
               <w:rPr>
                 <w:b/>
               </w:rPr>
-              <w:t>1</w:t>
+              <w:t>E</w:t>
             </w:r>
           </w:p>
         </w:tc>
@@ -4860,7 +4370,7 @@
               <w:rPr>
                 <w:b/>
               </w:rPr>
-              <w:t>2</w:t>
+              <w:t>E</w:t>
             </w:r>
           </w:p>
         </w:tc>
@@ -4919,22 +4429,32 @@
               <w:right w:val="single" w:sz="4" w:space="0" w:color="auto"/>
             </w:tcBorders>
           </w:tcPr>
+          <w:p>
+            <w:r>
+              <w:t>The message following an incorrect command should clarify what was incorrect about the command. For example: “{</w:t>
+            </w:r>
+            <w:r>
+              <w:t>entered command</w:t>
+            </w:r>
+            <w:r>
+              <w:t>} Command not recognised.”</w:t>
+            </w:r>
+          </w:p>
+        </w:tc>
+        <w:tc>
+          <w:tcPr>
+            <w:tcW w:w="3402" w:type="dxa"/>
+            <w:tcBorders>
+              <w:top w:val="single" w:sz="4" w:space="0" w:color="auto"/>
+              <w:left w:val="single" w:sz="4" w:space="0" w:color="auto"/>
+              <w:bottom w:val="single" w:sz="4" w:space="0" w:color="auto"/>
+              <w:right w:val="single" w:sz="4" w:space="0" w:color="auto"/>
+            </w:tcBorders>
+          </w:tcPr>
           <w:p/>
         </w:tc>
         <w:tc>
           <w:tcPr>
-            <w:tcW w:w="3402" w:type="dxa"/>
-            <w:tcBorders>
-              <w:top w:val="single" w:sz="4" w:space="0" w:color="auto"/>
-              <w:left w:val="single" w:sz="4" w:space="0" w:color="auto"/>
-              <w:bottom w:val="single" w:sz="4" w:space="0" w:color="auto"/>
-              <w:right w:val="single" w:sz="4" w:space="0" w:color="auto"/>
-            </w:tcBorders>
-          </w:tcPr>
-          <w:p/>
-        </w:tc>
-        <w:tc>
-          <w:tcPr>
             <w:tcW w:w="855" w:type="dxa"/>
             <w:tcBorders>
               <w:top w:val="single" w:sz="4" w:space="0" w:color="auto"/>
@@ -4953,7 +4473,7 @@
               <w:rPr>
                 <w:b/>
               </w:rPr>
-              <w:t>1</w:t>
+              <w:t>E</w:t>
             </w:r>
           </w:p>
         </w:tc>
@@ -5046,7 +4566,7 @@
               <w:rPr>
                 <w:b/>
               </w:rPr>
-              <w:t>1</w:t>
+              <w:t>E</w:t>
             </w:r>
           </w:p>
         </w:tc>
@@ -5157,7 +4677,11 @@
               <w:right w:val="single" w:sz="4" w:space="0" w:color="auto"/>
             </w:tcBorders>
           </w:tcPr>
-          <w:p/>
+          <w:p>
+            <w:r>
+              <w:t>MS – This is something I’ve added as I think it might help the user to understand if they’re moving towards the exit point or not.</w:t>
+            </w:r>
+          </w:p>
         </w:tc>
         <w:tc>
           <w:tcPr>
@@ -5179,7 +4703,7 @@
               <w:rPr>
                 <w:b/>
               </w:rPr>
-              <w:t>1</w:t>
+              <w:t>NE - D</w:t>
             </w:r>
           </w:p>
         </w:tc>
@@ -5224,7 +4748,7 @@
           </w:tcPr>
           <w:p>
             <w:r>
-              <w:t>The user shall be able to progress to different rooms through the use of passages.</w:t>
+              <w:t>The User shall be able to drop Treasure in their current room, and view this treasure upon returning to the room</w:t>
             </w:r>
           </w:p>
         </w:tc>
@@ -5250,7 +4774,11 @@
               <w:right w:val="single" w:sz="4" w:space="0" w:color="auto"/>
             </w:tcBorders>
           </w:tcPr>
-          <w:p/>
+          <w:p>
+            <w:r>
+              <w:t>MS – I’ve made this non-essential as it isn’t critical to the game working, or being able to complete the game.</w:t>
+            </w:r>
+          </w:p>
         </w:tc>
         <w:tc>
           <w:tcPr>
@@ -5272,7 +4800,7 @@
               <w:rPr>
                 <w:b/>
               </w:rPr>
-              <w:t>1</w:t>
+              <w:t>NE - D</w:t>
             </w:r>
           </w:p>
         </w:tc>
@@ -5317,13 +4845,7 @@
           </w:tcPr>
           <w:p>
             <w:r>
-              <w:t xml:space="preserve">If the user does not clear all enemies from a room before attempting to leave the room, they shall </w:t>
-            </w:r>
-            <w:r>
-              <w:t>lost treasure</w:t>
-            </w:r>
-            <w:r>
-              <w:t>.</w:t>
+              <w:t>The user shall be able to progress to different rooms through the use of passages.</w:t>
             </w:r>
           </w:p>
         </w:tc>
@@ -5349,11 +4871,7 @@
               <w:right w:val="single" w:sz="4" w:space="0" w:color="auto"/>
             </w:tcBorders>
           </w:tcPr>
-          <w:p>
-            <w:r>
-              <w:t>MS – For future developments, we could look at adding a health systems, separate from the Treasure collection system.</w:t>
-            </w:r>
-          </w:p>
+          <w:p/>
         </w:tc>
         <w:tc>
           <w:tcPr>
@@ -5375,7 +4893,7 @@
               <w:rPr>
                 <w:b/>
               </w:rPr>
-              <w:t>1</w:t>
+              <w:t>E</w:t>
             </w:r>
           </w:p>
         </w:tc>
@@ -5420,6 +4938,115 @@
           </w:tcPr>
           <w:p>
             <w:r>
+              <w:t xml:space="preserve">If the user does not clear all </w:t>
+            </w:r>
+            <w:r>
+              <w:t>Threats</w:t>
+            </w:r>
+            <w:r>
+              <w:t xml:space="preserve"> from a</w:t>
+            </w:r>
+            <w:r>
+              <w:t xml:space="preserve"> room before attempting to leave, they shall be prevented</w:t>
+            </w:r>
+            <w:r>
+              <w:t>.</w:t>
+            </w:r>
+          </w:p>
+        </w:tc>
+        <w:tc>
+          <w:tcPr>
+            <w:tcW w:w="4400" w:type="dxa"/>
+            <w:tcBorders>
+              <w:top w:val="single" w:sz="4" w:space="0" w:color="auto"/>
+              <w:left w:val="single" w:sz="4" w:space="0" w:color="auto"/>
+              <w:bottom w:val="single" w:sz="4" w:space="0" w:color="auto"/>
+              <w:right w:val="single" w:sz="4" w:space="0" w:color="auto"/>
+            </w:tcBorders>
+          </w:tcPr>
+          <w:p/>
+        </w:tc>
+        <w:tc>
+          <w:tcPr>
+            <w:tcW w:w="3402" w:type="dxa"/>
+            <w:tcBorders>
+              <w:top w:val="single" w:sz="4" w:space="0" w:color="auto"/>
+              <w:left w:val="single" w:sz="4" w:space="0" w:color="auto"/>
+              <w:bottom w:val="single" w:sz="4" w:space="0" w:color="auto"/>
+              <w:right w:val="single" w:sz="4" w:space="0" w:color="auto"/>
+            </w:tcBorders>
+          </w:tcPr>
+          <w:p>
+            <w:r>
+              <w:t>MS – For future developments, we could look at adding a health systems, separate from the Treasure collection system.</w:t>
+            </w:r>
+          </w:p>
+        </w:tc>
+        <w:tc>
+          <w:tcPr>
+            <w:tcW w:w="855" w:type="dxa"/>
+            <w:tcBorders>
+              <w:top w:val="single" w:sz="4" w:space="0" w:color="auto"/>
+              <w:left w:val="single" w:sz="4" w:space="0" w:color="auto"/>
+              <w:bottom w:val="single" w:sz="4" w:space="0" w:color="auto"/>
+              <w:right w:val="single" w:sz="4" w:space="0" w:color="auto"/>
+            </w:tcBorders>
+          </w:tcPr>
+          <w:p>
+            <w:pPr>
+              <w:rPr>
+                <w:b/>
+              </w:rPr>
+            </w:pPr>
+            <w:r>
+              <w:rPr>
+                <w:b/>
+              </w:rPr>
+              <w:t>E</w:t>
+            </w:r>
+          </w:p>
+        </w:tc>
+      </w:tr>
+      <w:tr>
+        <w:trPr>
+          <w:gridAfter w:val="1"/>
+          <w:wAfter w:w="10" w:type="dxa"/>
+        </w:trPr>
+        <w:tc>
+          <w:tcPr>
+            <w:tcW w:w="562" w:type="dxa"/>
+            <w:tcBorders>
+              <w:top w:val="single" w:sz="4" w:space="0" w:color="auto"/>
+              <w:left w:val="single" w:sz="4" w:space="0" w:color="auto"/>
+              <w:bottom w:val="single" w:sz="4" w:space="0" w:color="auto"/>
+              <w:right w:val="single" w:sz="4" w:space="0" w:color="auto"/>
+            </w:tcBorders>
+          </w:tcPr>
+          <w:p>
+            <w:pPr>
+              <w:pStyle w:val="ListParagraph"/>
+              <w:numPr>
+                <w:ilvl w:val="0"/>
+                <w:numId w:val="2"/>
+              </w:numPr>
+              <w:rPr>
+                <w:b/>
+              </w:rPr>
+            </w:pPr>
+          </w:p>
+        </w:tc>
+        <w:tc>
+          <w:tcPr>
+            <w:tcW w:w="6237" w:type="dxa"/>
+            <w:tcBorders>
+              <w:top w:val="single" w:sz="4" w:space="0" w:color="auto"/>
+              <w:left w:val="single" w:sz="4" w:space="0" w:color="auto"/>
+              <w:bottom w:val="single" w:sz="4" w:space="0" w:color="auto"/>
+              <w:right w:val="single" w:sz="4" w:space="0" w:color="auto"/>
+            </w:tcBorders>
+          </w:tcPr>
+          <w:p>
+            <w:r>
               <w:t>If the user reaches the exit point of the maze, the game shall present a summary of their progress</w:t>
             </w:r>
           </w:p>
@@ -5472,7 +5099,7 @@
               <w:rPr>
                 <w:b/>
               </w:rPr>
-              <w:t>1</w:t>
+              <w:t>E</w:t>
             </w:r>
           </w:p>
         </w:tc>
@@ -5504,12 +5131,17 @@
           <w:numId w:val="1"/>
         </w:numPr>
       </w:pPr>
-      <w:bookmarkStart w:id="8" w:name="_Toc15496173"/>
+      <w:bookmarkStart w:id="8" w:name="_Toc15551617"/>
       <w:r>
         <w:lastRenderedPageBreak/>
         <w:t>Mock-Ups</w:t>
       </w:r>
       <w:bookmarkEnd w:id="8"/>
+    </w:p>
+    <w:p>
+      <w:r>
+        <w:t>The following mock-ups outline a vision for how the Maze Game’s user interface shall look. As it has been assumed that the Maze Game is to be developed as a command-line based text adventure, these mock-ups have been made by printing text out to the command line, simulating what the final game’s output is intended to look like.</w:t>
+      </w:r>
     </w:p>
     <w:p>
       <w:pPr>
@@ -5522,7 +5154,7 @@
       <w:r>
         <w:t xml:space="preserve"> </w:t>
       </w:r>
-      <w:bookmarkStart w:id="9" w:name="_Toc15496174"/>
+      <w:bookmarkStart w:id="9" w:name="_Toc15551618"/>
       <w:r>
         <w:t>Enter name</w:t>
       </w:r>
@@ -5586,7 +5218,7 @@
         <w:lastRenderedPageBreak/>
         <w:t xml:space="preserve"> </w:t>
       </w:r>
-      <w:bookmarkStart w:id="10" w:name="_Toc15496175"/>
+      <w:bookmarkStart w:id="10" w:name="_Toc15551619"/>
       <w:r>
         <w:t>Read configuration files</w:t>
       </w:r>
@@ -5658,7 +5290,7 @@
           <w:numId w:val="1"/>
         </w:numPr>
       </w:pPr>
-      <w:bookmarkStart w:id="11" w:name="_Toc15496176"/>
+      <w:bookmarkStart w:id="11" w:name="_Toc15551620"/>
       <w:r>
         <w:lastRenderedPageBreak/>
         <w:t>In-Game Loop</w:t>
@@ -5719,7 +5351,7 @@
           <w:numId w:val="1"/>
         </w:numPr>
       </w:pPr>
-      <w:bookmarkStart w:id="12" w:name="_Toc15496177"/>
+      <w:bookmarkStart w:id="12" w:name="_Toc15551621"/>
       <w:r>
         <w:lastRenderedPageBreak/>
         <w:t>Game Finished</w:t>
@@ -5773,9 +5405,30 @@
       </w:r>
     </w:p>
     <w:p>
+      <w:pPr>
+        <w:rPr>
+          <w:rFonts w:asciiTheme="majorHAnsi" w:eastAsiaTheme="majorEastAsia" w:hAnsiTheme="majorHAnsi" w:cstheme="majorBidi"/>
+          <w:color w:val="2E74B5" w:themeColor="accent1" w:themeShade="BF"/>
+          <w:sz w:val="32"/>
+          <w:szCs w:val="32"/>
+        </w:rPr>
+      </w:pPr>
+      <w:bookmarkStart w:id="13" w:name="_Toc15551622"/>
       <w:r>
         <w:br w:type="page"/>
       </w:r>
+    </w:p>
+    <w:bookmarkEnd w:id="13"/>
+    <w:p>
+      <w:pPr>
+        <w:sectPr>
+          <w:type w:val="continuous"/>
+          <w:pgSz w:w="16838" w:h="11906" w:orient="landscape"/>
+          <w:pgMar w:top="720" w:right="720" w:bottom="720" w:left="720" w:header="709" w:footer="397" w:gutter="0"/>
+          <w:cols w:space="720"/>
+          <w:docGrid w:linePitch="360"/>
+        </w:sectPr>
+      </w:pPr>
     </w:p>
     <w:p>
       <w:pPr>
@@ -5785,36 +5438,48 @@
           <w:numId w:val="1"/>
         </w:numPr>
       </w:pPr>
-      <w:bookmarkStart w:id="13" w:name="_Toc15496178"/>
       <w:r>
         <w:lastRenderedPageBreak/>
         <w:t>Data Formats</w:t>
       </w:r>
-      <w:bookmarkEnd w:id="13"/>
     </w:p>
     <w:p>
-      <w:r>
-        <w:t xml:space="preserve">The Data format used for the configuration file and any other resource files shall be .json. </w:t>
-      </w:r>
-      <w:r>
-        <w:t xml:space="preserve">Json is a data </w:t>
-      </w:r>
-      <w:r>
-        <w:t>suitable to</w:t>
-      </w:r>
-      <w:r>
-        <w:t xml:space="preserve"> c#, .net based application</w:t>
+      <w:pPr>
+        <w:sectPr>
+          <w:pgSz w:w="11906" w:h="16838"/>
+          <w:pgMar w:top="720" w:right="720" w:bottom="720" w:left="720" w:header="709" w:footer="397" w:gutter="0"/>
+          <w:cols w:space="720"/>
+          <w:docGrid w:linePitch="360"/>
+        </w:sectPr>
+      </w:pPr>
+      <w:r>
+        <w:t>The Data format</w:t>
       </w:r>
       <w:r>
         <w:t>s</w:t>
       </w:r>
       <w:r>
-        <w:t xml:space="preserve"> due to its structure and .net library support. </w:t>
+        <w:t xml:space="preserve"> used for the configuration file and any</w:t>
+      </w:r>
+      <w:r>
+        <w:t xml:space="preserve"> other resource files shall be JSON (JavaScript Object Notation) files.</w:t>
+      </w:r>
+      <w:r>
+        <w:t xml:space="preserve"> </w:t>
+      </w:r>
+      <w:proofErr w:type="spellStart"/>
+      <w:r>
+        <w:t>Json</w:t>
+      </w:r>
+      <w:proofErr w:type="spellEnd"/>
+      <w:r>
+        <w:t xml:space="preserve"> is a data suitable to c#, .net based applications due to its structure and .net library support. </w:t>
       </w:r>
     </w:p>
+    <w:p/>
     <w:sectPr>
       <w:type w:val="continuous"/>
-      <w:pgSz w:w="16838" w:h="11906" w:orient="landscape"/>
+      <w:pgSz w:w="11906" w:h="16838"/>
       <w:pgMar w:top="720" w:right="720" w:bottom="720" w:left="720" w:header="709" w:footer="397" w:gutter="0"/>
       <w:cols w:space="720"/>
       <w:docGrid w:linePitch="360"/>
@@ -5852,7 +5517,7 @@
 <w:ftr xmlns:wpc="http://schemas.microsoft.com/office/word/2010/wordprocessingCanvas" xmlns:cx="http://schemas.microsoft.com/office/drawing/2014/chartex" xmlns:cx1="http://schemas.microsoft.com/office/drawing/2015/9/8/chartex" xmlns:mc="http://schemas.openxmlformats.org/markup-compatibility/2006" xmlns:o="urn:schemas-microsoft-com:office:office" xmlns:r="http://schemas.openxmlformats.org/officeDocument/2006/relationships" xmlns:m="http://schemas.openxmlformats.org/officeDocument/2006/math" xmlns:v="urn:schemas-microsoft-com:vml" xmlns:wp14="http://schemas.microsoft.com/office/word/2010/wordprocessingDrawing" xmlns:wp="http://schemas.openxmlformats.org/drawingml/2006/wordprocessingDrawing" xmlns:w10="urn:schemas-microsoft-com:office:word" xmlns:w="http://schemas.openxmlformats.org/wordprocessingml/2006/main" xmlns:w14="http://schemas.microsoft.com/office/word/2010/wordml" xmlns:w15="http://schemas.microsoft.com/office/word/2012/wordml" xmlns:w16se="http://schemas.microsoft.com/office/word/2015/wordml/symex" xmlns:wpg="http://schemas.microsoft.com/office/word/2010/wordprocessingGroup" xmlns:wpi="http://schemas.microsoft.com/office/word/2010/wordprocessingInk" xmlns:wne="http://schemas.microsoft.com/office/word/2006/wordml" xmlns:wps="http://schemas.microsoft.com/office/word/2010/wordprocessingShape" mc:Ignorable="w14 w15 w16se wp14">
   <w:sdt>
     <w:sdtPr>
-      <w:id w:val="-917089019"/>
+      <w:id w:val="1555971563"/>
       <w:docPartObj>
         <w:docPartGallery w:val="Page Numbers (Bottom of Page)"/>
         <w:docPartUnique/>
@@ -5882,7 +5547,7 @@
           <w:rPr>
             <w:noProof/>
           </w:rPr>
-          <w:t>5</w:t>
+          <w:t>6</w:t>
         </w:r>
         <w:r>
           <w:rPr>
@@ -7670,7 +7335,7 @@
 </file>
 
 <file path=customXml/itemProps1.xml><?xml version="1.0" encoding="utf-8"?>
-<ds:datastoreItem xmlns:ds="http://schemas.openxmlformats.org/officeDocument/2006/customXml" ds:itemID="{8978FB48-2F30-41E6-86CA-CB87A2D82BA5}">
+<ds:datastoreItem xmlns:ds="http://schemas.openxmlformats.org/officeDocument/2006/customXml" ds:itemID="{D177C74D-6B8D-49FB-BE31-AE91D508A22A}">
   <ds:schemaRefs>
     <ds:schemaRef ds:uri="http://schemas.openxmlformats.org/officeDocument/2006/bibliography"/>
   </ds:schemaRefs>

</xml_diff>

<commit_message>
Final pass on the Requirements specification document.
</commit_message>
<xml_diff>
--- a/docs/Maze Game_Design Specification.docx
+++ b/docs/Maze Game_Design Specification.docx
@@ -19,67 +19,29 @@
           <w:szCs w:val="144"/>
         </w:rPr>
       </w:pPr>
-      <w:proofErr w:type="spellStart"/>
       <w:r>
         <w:rPr>
           <w:color w:val="1F4E79" w:themeColor="accent1" w:themeShade="80"/>
           <w:sz w:val="144"/>
           <w:szCs w:val="144"/>
         </w:rPr>
-        <w:t>Olde</w:t>
-      </w:r>
-      <w:proofErr w:type="spellEnd"/>
+        <w:t>Olde World</w:t>
+      </w:r>
       <w:r>
         <w:rPr>
           <w:color w:val="1F4E79" w:themeColor="accent1" w:themeShade="80"/>
           <w:sz w:val="144"/>
           <w:szCs w:val="144"/>
         </w:rPr>
-        <w:t xml:space="preserve"> </w:t>
-      </w:r>
-      <w:proofErr w:type="spellStart"/>
+        <w:t>e</w:t>
+      </w:r>
       <w:r>
         <w:rPr>
           <w:color w:val="1F4E79" w:themeColor="accent1" w:themeShade="80"/>
           <w:sz w:val="144"/>
           <w:szCs w:val="144"/>
         </w:rPr>
-        <w:t>World</w:t>
-      </w:r>
-      <w:r>
-        <w:rPr>
-          <w:color w:val="1F4E79" w:themeColor="accent1" w:themeShade="80"/>
-          <w:sz w:val="144"/>
-          <w:szCs w:val="144"/>
-        </w:rPr>
-        <w:t>e</w:t>
-      </w:r>
-      <w:proofErr w:type="spellEnd"/>
-      <w:r>
-        <w:rPr>
-          <w:color w:val="1F4E79" w:themeColor="accent1" w:themeShade="80"/>
-          <w:sz w:val="144"/>
-          <w:szCs w:val="144"/>
-        </w:rPr>
-        <w:t xml:space="preserve"> </w:t>
-      </w:r>
-      <w:proofErr w:type="spellStart"/>
-      <w:r>
-        <w:rPr>
-          <w:color w:val="1F4E79" w:themeColor="accent1" w:themeShade="80"/>
-          <w:sz w:val="144"/>
-          <w:szCs w:val="144"/>
-        </w:rPr>
-        <w:t>Phunne</w:t>
-      </w:r>
-      <w:proofErr w:type="spellEnd"/>
-      <w:r>
-        <w:rPr>
-          <w:color w:val="1F4E79" w:themeColor="accent1" w:themeShade="80"/>
-          <w:sz w:val="144"/>
-          <w:szCs w:val="144"/>
-        </w:rPr>
-        <w:t xml:space="preserve"> – Maze Game</w:t>
+        <w:t xml:space="preserve"> Phunne – Maze Game</w:t>
       </w:r>
     </w:p>
     <w:p>
@@ -157,6 +119,8 @@
         </w:rPr>
         <w:t>Version 1.0</w:t>
       </w:r>
+      <w:bookmarkStart w:id="0" w:name="_GoBack"/>
+      <w:bookmarkEnd w:id="0"/>
     </w:p>
     <w:p>
       <w:pPr>
@@ -1534,7 +1498,7 @@
           <w:noProof/>
         </w:rPr>
       </w:pPr>
-      <w:bookmarkStart w:id="0" w:name="_Toc15551610"/>
+      <w:bookmarkStart w:id="1" w:name="_Toc15551610"/>
       <w:r>
         <w:rPr>
           <w:noProof/>
@@ -1542,7 +1506,7 @@
         <w:lastRenderedPageBreak/>
         <w:t>Introduction</w:t>
       </w:r>
-      <w:bookmarkEnd w:id="0"/>
+      <w:bookmarkEnd w:id="1"/>
     </w:p>
     <w:p>
       <w:pPr>
@@ -1951,12 +1915,12 @@
         </w:numPr>
         <w:spacing w:before="0"/>
       </w:pPr>
-      <w:bookmarkStart w:id="1" w:name="_Toc15551611"/>
+      <w:bookmarkStart w:id="2" w:name="_Toc15551611"/>
       <w:r>
         <w:lastRenderedPageBreak/>
         <w:t>Requirements</w:t>
       </w:r>
-      <w:bookmarkEnd w:id="1"/>
+      <w:bookmarkEnd w:id="2"/>
     </w:p>
     <w:p>
       <w:pPr>
@@ -2138,14 +2102,14 @@
               </w:numPr>
               <w:outlineLvl w:val="1"/>
             </w:pPr>
-            <w:bookmarkStart w:id="2" w:name="_Toc15551612"/>
+            <w:bookmarkStart w:id="3" w:name="_Toc15551612"/>
             <w:r>
               <w:t>Core Functionality</w:t>
             </w:r>
             <w:r>
               <w:t>:</w:t>
             </w:r>
-            <w:bookmarkEnd w:id="2"/>
+            <w:bookmarkEnd w:id="3"/>
           </w:p>
         </w:tc>
       </w:tr>
@@ -2225,6 +2189,9 @@
               <w:t>ultimate goal being to reach an exit passage</w:t>
             </w:r>
             <w:r>
+              <w:t xml:space="preserve"> with as much collected treasure as is possible</w:t>
+            </w:r>
+            <w:r>
               <w:t>.</w:t>
             </w:r>
           </w:p>
@@ -2539,6 +2506,99 @@
               <w:t xml:space="preserve">MS – The design documentation specifies that the data format for this configuration file should be a text file. I intend to use a .json file, as Json is a data format I am familiar with and one more suitable to a c#, .net based application due to its structure and .net library support. In a real-world scenario, I would discuss this decision with the project documentation author. </w:t>
             </w:r>
           </w:p>
+        </w:tc>
+        <w:tc>
+          <w:tcPr>
+            <w:tcW w:w="855" w:type="dxa"/>
+            <w:tcBorders>
+              <w:top w:val="single" w:sz="4" w:space="0" w:color="auto"/>
+              <w:bottom w:val="single" w:sz="4" w:space="0" w:color="auto"/>
+            </w:tcBorders>
+          </w:tcPr>
+          <w:p>
+            <w:pPr>
+              <w:rPr>
+                <w:b/>
+              </w:rPr>
+            </w:pPr>
+            <w:r>
+              <w:rPr>
+                <w:b/>
+              </w:rPr>
+              <w:t>E</w:t>
+            </w:r>
+          </w:p>
+        </w:tc>
+      </w:tr>
+      <w:tr>
+        <w:trPr>
+          <w:gridAfter w:val="1"/>
+          <w:wAfter w:w="10" w:type="dxa"/>
+        </w:trPr>
+        <w:tc>
+          <w:tcPr>
+            <w:tcW w:w="562" w:type="dxa"/>
+            <w:tcBorders>
+              <w:top w:val="single" w:sz="4" w:space="0" w:color="auto"/>
+              <w:bottom w:val="single" w:sz="4" w:space="0" w:color="auto"/>
+            </w:tcBorders>
+          </w:tcPr>
+          <w:p>
+            <w:pPr>
+              <w:pStyle w:val="ListParagraph"/>
+              <w:numPr>
+                <w:ilvl w:val="0"/>
+                <w:numId w:val="2"/>
+              </w:numPr>
+              <w:rPr>
+                <w:b/>
+              </w:rPr>
+            </w:pPr>
+          </w:p>
+        </w:tc>
+        <w:tc>
+          <w:tcPr>
+            <w:tcW w:w="6237" w:type="dxa"/>
+            <w:tcBorders>
+              <w:top w:val="single" w:sz="4" w:space="0" w:color="auto"/>
+              <w:bottom w:val="single" w:sz="4" w:space="0" w:color="auto"/>
+            </w:tcBorders>
+          </w:tcPr>
+          <w:p>
+            <w:r>
+              <w:t>The Maze Game shall be capable of handling errors that arise whilst reading and parsing configuration files.</w:t>
+            </w:r>
+          </w:p>
+        </w:tc>
+        <w:tc>
+          <w:tcPr>
+            <w:tcW w:w="4400" w:type="dxa"/>
+            <w:tcBorders>
+              <w:top w:val="single" w:sz="4" w:space="0" w:color="auto"/>
+              <w:bottom w:val="single" w:sz="4" w:space="0" w:color="auto"/>
+            </w:tcBorders>
+          </w:tcPr>
+          <w:p>
+            <w:r>
+              <w:t xml:space="preserve">Errors encountered should inform the user specifically of what kind of error they are (I.E. missing file, incorrect format of file, </w:t>
+            </w:r>
+            <w:r>
+              <w:t>etc.</w:t>
+            </w:r>
+            <w:r>
+              <w:t>)</w:t>
+            </w:r>
+          </w:p>
+        </w:tc>
+        <w:tc>
+          <w:tcPr>
+            <w:tcW w:w="3402" w:type="dxa"/>
+            <w:tcBorders>
+              <w:top w:val="single" w:sz="4" w:space="0" w:color="auto"/>
+              <w:bottom w:val="single" w:sz="4" w:space="0" w:color="auto"/>
+            </w:tcBorders>
+          </w:tcPr>
+          <w:p/>
         </w:tc>
         <w:tc>
           <w:tcPr>
@@ -2601,7 +2661,7 @@
               </w:numPr>
               <w:outlineLvl w:val="1"/>
             </w:pPr>
-            <w:bookmarkStart w:id="3" w:name="_Toc15551613"/>
+            <w:bookmarkStart w:id="4" w:name="_Toc15551613"/>
             <w:r>
               <w:lastRenderedPageBreak/>
               <w:t>Maze Structure</w:t>
@@ -2609,7 +2669,7 @@
             <w:r>
               <w:t>:</w:t>
             </w:r>
-            <w:bookmarkEnd w:id="3"/>
+            <w:bookmarkEnd w:id="4"/>
           </w:p>
         </w:tc>
       </w:tr>
@@ -2641,7 +2701,10 @@
           </w:tcPr>
           <w:p>
             <w:r>
-              <w:t>A Maze shall consist of a number of rooms.</w:t>
+              <w:t xml:space="preserve">A Maze shall consist of a </w:t>
+            </w:r>
+            <w:r>
+              <w:t>set of any number of rooms.</w:t>
             </w:r>
           </w:p>
         </w:tc>
@@ -2722,7 +2785,13 @@
               <w:t xml:space="preserve"> passages</w:t>
             </w:r>
             <w:r>
-              <w:t xml:space="preserve"> (between 2 and 4</w:t>
+              <w:t xml:space="preserve"> (between </w:t>
+            </w:r>
+            <w:r>
+              <w:t>1</w:t>
+            </w:r>
+            <w:r>
+              <w:t xml:space="preserve"> and 4</w:t>
             </w:r>
             <w:r>
               <w:t xml:space="preserve"> on each room</w:t>
@@ -2855,7 +2924,7 @@
           </w:tcPr>
           <w:p>
             <w:r>
-              <w:t>A Passage shall be bi-directional, allowing the player to move back and forth between the same rooms.</w:t>
+              <w:t>Each passage that is not the exit passage shall connect two Rooms, which might be the same Room.</w:t>
             </w:r>
           </w:p>
         </w:tc>
@@ -2885,7 +2954,7 @@
               <w:rPr>
                 <w:b/>
               </w:rPr>
-              <w:t>NE - D</w:t>
+              <w:t>E</w:t>
             </w:r>
           </w:p>
         </w:tc>
@@ -2918,13 +2987,7 @@
           </w:tcPr>
           <w:p>
             <w:r>
-              <w:t xml:space="preserve">A Room </w:t>
-            </w:r>
-            <w:r>
-              <w:t>s</w:t>
-            </w:r>
-            <w:r>
-              <w:t>hall contain a number of interactable Items.</w:t>
+              <w:t>A Passage shall be bi-directional, allowing the player to move back and forth between the same rooms.</w:t>
             </w:r>
           </w:p>
         </w:tc>
@@ -2932,11 +2995,7 @@
           <w:tcPr>
             <w:tcW w:w="4400" w:type="dxa"/>
           </w:tcPr>
-          <w:p>
-            <w:r>
-              <w:t>Items consist of collectables, such as money, and enemies.</w:t>
-            </w:r>
-          </w:p>
+          <w:p/>
         </w:tc>
         <w:tc>
           <w:tcPr>
@@ -2958,7 +3017,7 @@
               <w:rPr>
                 <w:b/>
               </w:rPr>
-              <w:t>E</w:t>
+              <w:t>NE - D</w:t>
             </w:r>
           </w:p>
         </w:tc>
@@ -2991,6 +3050,145 @@
           </w:tcPr>
           <w:p>
             <w:r>
+              <w:t>There can be only one exit passage in the Maze.</w:t>
+            </w:r>
+          </w:p>
+        </w:tc>
+        <w:tc>
+          <w:tcPr>
+            <w:tcW w:w="4400" w:type="dxa"/>
+          </w:tcPr>
+          <w:p/>
+        </w:tc>
+        <w:tc>
+          <w:tcPr>
+            <w:tcW w:w="3402" w:type="dxa"/>
+          </w:tcPr>
+          <w:p/>
+        </w:tc>
+        <w:tc>
+          <w:tcPr>
+            <w:tcW w:w="855" w:type="dxa"/>
+          </w:tcPr>
+          <w:p>
+            <w:pPr>
+              <w:rPr>
+                <w:b/>
+              </w:rPr>
+            </w:pPr>
+            <w:r>
+              <w:rPr>
+                <w:b/>
+              </w:rPr>
+              <w:t>E</w:t>
+            </w:r>
+          </w:p>
+        </w:tc>
+      </w:tr>
+      <w:tr>
+        <w:trPr>
+          <w:gridAfter w:val="1"/>
+          <w:wAfter w:w="10" w:type="dxa"/>
+        </w:trPr>
+        <w:tc>
+          <w:tcPr>
+            <w:tcW w:w="562" w:type="dxa"/>
+          </w:tcPr>
+          <w:p>
+            <w:pPr>
+              <w:pStyle w:val="ListParagraph"/>
+              <w:numPr>
+                <w:ilvl w:val="0"/>
+                <w:numId w:val="2"/>
+              </w:numPr>
+              <w:rPr>
+                <w:b/>
+              </w:rPr>
+            </w:pPr>
+          </w:p>
+        </w:tc>
+        <w:tc>
+          <w:tcPr>
+            <w:tcW w:w="6237" w:type="dxa"/>
+          </w:tcPr>
+          <w:p>
+            <w:r>
+              <w:t xml:space="preserve">A Room </w:t>
+            </w:r>
+            <w:r>
+              <w:t>s</w:t>
+            </w:r>
+            <w:r>
+              <w:t>hall contain a number of interactable Items.</w:t>
+            </w:r>
+          </w:p>
+        </w:tc>
+        <w:tc>
+          <w:tcPr>
+            <w:tcW w:w="4400" w:type="dxa"/>
+          </w:tcPr>
+          <w:p>
+            <w:r>
+              <w:t>Items consist of collectables, such as money, and enemies.</w:t>
+            </w:r>
+            <w:r>
+              <w:t xml:space="preserve"> It is a design decision, but for the purposes of this development phase, the maximum number of Treasures and Threats in any one room shall be 4.</w:t>
+            </w:r>
+          </w:p>
+        </w:tc>
+        <w:tc>
+          <w:tcPr>
+            <w:tcW w:w="3402" w:type="dxa"/>
+          </w:tcPr>
+          <w:p/>
+        </w:tc>
+        <w:tc>
+          <w:tcPr>
+            <w:tcW w:w="855" w:type="dxa"/>
+          </w:tcPr>
+          <w:p>
+            <w:pPr>
+              <w:rPr>
+                <w:b/>
+              </w:rPr>
+            </w:pPr>
+            <w:r>
+              <w:rPr>
+                <w:b/>
+              </w:rPr>
+              <w:t>E</w:t>
+            </w:r>
+          </w:p>
+        </w:tc>
+      </w:tr>
+      <w:tr>
+        <w:trPr>
+          <w:gridAfter w:val="1"/>
+          <w:wAfter w:w="10" w:type="dxa"/>
+        </w:trPr>
+        <w:tc>
+          <w:tcPr>
+            <w:tcW w:w="562" w:type="dxa"/>
+          </w:tcPr>
+          <w:p>
+            <w:pPr>
+              <w:pStyle w:val="ListParagraph"/>
+              <w:numPr>
+                <w:ilvl w:val="0"/>
+                <w:numId w:val="2"/>
+              </w:numPr>
+              <w:rPr>
+                <w:b/>
+              </w:rPr>
+            </w:pPr>
+          </w:p>
+        </w:tc>
+        <w:tc>
+          <w:tcPr>
+            <w:tcW w:w="6237" w:type="dxa"/>
+          </w:tcPr>
+          <w:p>
+            <w:r>
               <w:t>One room within the Maze shall contain the final exit point of the Maze, which is the end-goal of the game.</w:t>
             </w:r>
           </w:p>
@@ -2999,10 +3197,7 @@
           <w:tcPr>
             <w:tcW w:w="4400" w:type="dxa"/>
           </w:tcPr>
-          <w:p>
-            <w:bookmarkStart w:id="4" w:name="_GoBack"/>
-            <w:bookmarkEnd w:id="4"/>
-          </w:p>
+          <w:p/>
         </w:tc>
         <w:tc>
           <w:tcPr>
@@ -3192,7 +3387,13 @@
           </w:tcPr>
           <w:p>
             <w:r>
-              <w:t>A Treasure item shall be collectable by the player.</w:t>
+              <w:t>Each</w:t>
+            </w:r>
+            <w:r>
+              <w:t xml:space="preserve"> Treasure item shall</w:t>
+            </w:r>
+            <w:r>
+              <w:t xml:space="preserve"> have an integer property representing its value</w:t>
             </w:r>
           </w:p>
         </w:tc>
@@ -3275,7 +3476,7 @@
           </w:tcPr>
           <w:p>
             <w:r>
-              <w:t>The player shall be able to perform actions upon a Threat item in an attempt to remove the threat item from the game.</w:t>
+              <w:t>Each Treasure item shall be collectable by the player.</w:t>
             </w:r>
           </w:p>
         </w:tc>
@@ -3289,7 +3490,11 @@
               <w:right w:val="single" w:sz="4" w:space="0" w:color="auto"/>
             </w:tcBorders>
           </w:tcPr>
-          <w:p/>
+          <w:p>
+            <w:r>
+              <w:t>Collection of the Treasure shall remove it from the game.</w:t>
+            </w:r>
+          </w:p>
         </w:tc>
         <w:tc>
           <w:tcPr>
@@ -3364,7 +3569,10 @@
               <w:t>collection Treasure</w:t>
             </w:r>
             <w:r>
-              <w:t xml:space="preserve"> shall be recorded in the game</w:t>
+              <w:t xml:space="preserve"> shall tracked by the Player object.</w:t>
+            </w:r>
+            <w:r>
+              <w:t xml:space="preserve"> </w:t>
             </w:r>
           </w:p>
         </w:tc>
@@ -3447,19 +3655,10 @@
           </w:tcPr>
           <w:p>
             <w:r>
-              <w:t xml:space="preserve">Enemies shall be able to steal </w:t>
-            </w:r>
-            <w:r>
-              <w:t xml:space="preserve">Treasure </w:t>
-            </w:r>
-            <w:r>
-              <w:t xml:space="preserve">from the player. On stealing money, the player’s total amount of </w:t>
-            </w:r>
-            <w:r>
-              <w:t xml:space="preserve">Treasure </w:t>
-            </w:r>
-            <w:r>
-              <w:t>shall be reduced.</w:t>
+              <w:t>The player shall be able to perform actions upon a Threat item in an attempt to remove the threat item from the game.</w:t>
+            </w:r>
+            <w:r>
+              <w:t xml:space="preserve"> Only one action shall be successful in removing a Threat.</w:t>
             </w:r>
           </w:p>
         </w:tc>
@@ -3473,10 +3672,103 @@
               <w:right w:val="single" w:sz="4" w:space="0" w:color="auto"/>
             </w:tcBorders>
           </w:tcPr>
+          <w:p>
+            <w:r>
+              <w:t>Successful actions performed against a Threat shall remove the Threat from the game.</w:t>
+            </w:r>
+          </w:p>
+        </w:tc>
+        <w:tc>
+          <w:tcPr>
+            <w:tcW w:w="3402" w:type="dxa"/>
+            <w:tcBorders>
+              <w:top w:val="single" w:sz="4" w:space="0" w:color="auto"/>
+              <w:left w:val="single" w:sz="4" w:space="0" w:color="auto"/>
+              <w:bottom w:val="single" w:sz="4" w:space="0" w:color="auto"/>
+              <w:right w:val="single" w:sz="4" w:space="0" w:color="auto"/>
+            </w:tcBorders>
+          </w:tcPr>
           <w:p/>
         </w:tc>
         <w:tc>
           <w:tcPr>
+            <w:tcW w:w="855" w:type="dxa"/>
+            <w:tcBorders>
+              <w:left w:val="single" w:sz="4" w:space="0" w:color="auto"/>
+            </w:tcBorders>
+          </w:tcPr>
+          <w:p>
+            <w:pPr>
+              <w:rPr>
+                <w:b/>
+              </w:rPr>
+            </w:pPr>
+            <w:r>
+              <w:rPr>
+                <w:b/>
+              </w:rPr>
+              <w:t>E</w:t>
+            </w:r>
+          </w:p>
+        </w:tc>
+      </w:tr>
+      <w:tr>
+        <w:tc>
+          <w:tcPr>
+            <w:tcW w:w="562" w:type="dxa"/>
+            <w:tcBorders>
+              <w:right w:val="single" w:sz="4" w:space="0" w:color="auto"/>
+            </w:tcBorders>
+          </w:tcPr>
+          <w:p>
+            <w:pPr>
+              <w:pStyle w:val="ListParagraph"/>
+              <w:numPr>
+                <w:ilvl w:val="0"/>
+                <w:numId w:val="2"/>
+              </w:numPr>
+              <w:rPr>
+                <w:b/>
+              </w:rPr>
+            </w:pPr>
+          </w:p>
+        </w:tc>
+        <w:tc>
+          <w:tcPr>
+            <w:tcW w:w="6237" w:type="dxa"/>
+            <w:tcBorders>
+              <w:top w:val="single" w:sz="4" w:space="0" w:color="auto"/>
+              <w:left w:val="single" w:sz="4" w:space="0" w:color="auto"/>
+              <w:bottom w:val="single" w:sz="4" w:space="0" w:color="auto"/>
+              <w:right w:val="single" w:sz="4" w:space="0" w:color="auto"/>
+            </w:tcBorders>
+          </w:tcPr>
+          <w:p>
+            <w:r>
+              <w:t xml:space="preserve">Attempting unsuccessful actions on a Threat </w:t>
+            </w:r>
+            <w:r>
+              <w:t xml:space="preserve">or attempting to leave a room before dealing with a Threat </w:t>
+            </w:r>
+            <w:r>
+              <w:t>shall result in the Threat removing a value of Treasure from the Player’s total treasure count, if they have any Treasure.</w:t>
+            </w:r>
+          </w:p>
+        </w:tc>
+        <w:tc>
+          <w:tcPr>
+            <w:tcW w:w="4400" w:type="dxa"/>
+            <w:tcBorders>
+              <w:top w:val="single" w:sz="4" w:space="0" w:color="auto"/>
+              <w:left w:val="single" w:sz="4" w:space="0" w:color="auto"/>
+              <w:bottom w:val="single" w:sz="4" w:space="0" w:color="auto"/>
+              <w:right w:val="single" w:sz="4" w:space="0" w:color="auto"/>
+            </w:tcBorders>
+          </w:tcPr>
+          <w:p/>
+        </w:tc>
+        <w:tc>
+          <w:tcPr>
             <w:tcW w:w="3402" w:type="dxa"/>
             <w:tcBorders>
               <w:top w:val="single" w:sz="4" w:space="0" w:color="auto"/>
@@ -3485,7 +3777,11 @@
               <w:right w:val="single" w:sz="4" w:space="0" w:color="auto"/>
             </w:tcBorders>
           </w:tcPr>
-          <w:p/>
+          <w:p>
+            <w:r>
+              <w:t>MS – Added as I think this will make the risk/reward design of attempting to defuse Threats more interesting.</w:t>
+            </w:r>
+          </w:p>
         </w:tc>
         <w:tc>
           <w:tcPr>
@@ -3504,7 +3800,7 @@
               <w:rPr>
                 <w:b/>
               </w:rPr>
-              <w:t>NE – D</w:t>
+              <w:t>NE - NTH</w:t>
             </w:r>
           </w:p>
         </w:tc>
@@ -3663,7 +3959,17 @@
           <w:tcPr>
             <w:tcW w:w="3402" w:type="dxa"/>
           </w:tcPr>
-          <w:p/>
+          <w:p>
+            <w:r>
+              <w:t>MS – Added as a game-design element</w:t>
+            </w:r>
+            <w:r>
+              <w:t xml:space="preserve"> to make the dialog more interesting</w:t>
+            </w:r>
+            <w:r>
+              <w:t>. Not essential.</w:t>
+            </w:r>
+          </w:p>
         </w:tc>
         <w:tc>
           <w:tcPr>
@@ -3714,7 +4020,19 @@
           </w:tcPr>
           <w:p>
             <w:r>
-              <w:t>The program shall read the contents of the configuration file.</w:t>
+              <w:t xml:space="preserve">The program shall </w:t>
+            </w:r>
+            <w:r>
+              <w:t xml:space="preserve">be capable or reading and parsing the contents of all </w:t>
+            </w:r>
+            <w:r>
+              <w:t>configuration file</w:t>
+            </w:r>
+            <w:r>
+              <w:t>s</w:t>
+            </w:r>
+            <w:r>
+              <w:t>.</w:t>
             </w:r>
           </w:p>
         </w:tc>
@@ -3848,7 +4166,13 @@
           </w:tcPr>
           <w:p>
             <w:r>
-              <w:t>The program shall generate a Maze based on the values in the configuration file.</w:t>
+              <w:t>The program shall generate a Maze based on the values in the configuration file</w:t>
+            </w:r>
+            <w:r>
+              <w:t>s</w:t>
+            </w:r>
+            <w:r>
+              <w:t>, including the Maze Seed value which will be used to seed the random number provider.</w:t>
             </w:r>
           </w:p>
         </w:tc>
@@ -3856,7 +4180,11 @@
           <w:tcPr>
             <w:tcW w:w="4400" w:type="dxa"/>
           </w:tcPr>
-          <w:p/>
+          <w:p>
+            <w:r>
+              <w:t>Providing the same seed value in the configuration file should generate the same maze layout and content.</w:t>
+            </w:r>
+          </w:p>
         </w:tc>
         <w:tc>
           <w:tcPr>
@@ -3864,7 +4192,13 @@
           </w:tcPr>
           <w:p>
             <w:r>
-              <w:t>MS – I intend to use some elements of randomisation for the Maze generation algorithm. This should be done using a seed, so that the user can recreate their previous mazes should they wish to attempt them again.</w:t>
+              <w:t>MS – I intend to use some elements of randomisation for the Maze generation algorithm</w:t>
+            </w:r>
+            <w:r>
+              <w:t>s, to make the game more interesting</w:t>
+            </w:r>
+            <w:r>
+              <w:t>. This should be done using a seed, so that the user can recreate their previous mazes should they wish to attempt them again.</w:t>
             </w:r>
           </w:p>
         </w:tc>
@@ -4147,7 +4481,11 @@
               <w:right w:val="single" w:sz="4" w:space="0" w:color="auto"/>
             </w:tcBorders>
           </w:tcPr>
-          <w:p/>
+          <w:p>
+            <w:r>
+              <w:t>MS – Added for usability.</w:t>
+            </w:r>
+          </w:p>
         </w:tc>
         <w:tc>
           <w:tcPr>
@@ -4169,7 +4507,7 @@
               <w:rPr>
                 <w:b/>
               </w:rPr>
-              <w:t>E</w:t>
+              <w:t>NE - NTH</w:t>
             </w:r>
           </w:p>
         </w:tc>
@@ -4214,7 +4552,13 @@
           </w:tcPr>
           <w:p>
             <w:r>
-              <w:t>The user shall begin the game from any one of a random selection of Maze Rooms.</w:t>
+              <w:t xml:space="preserve">The user shall begin the game from any one of </w:t>
+            </w:r>
+            <w:r>
+              <w:t xml:space="preserve">the generated </w:t>
+            </w:r>
+            <w:r>
+              <w:t>Maze Rooms.</w:t>
             </w:r>
           </w:p>
         </w:tc>
@@ -4370,7 +4714,7 @@
               <w:rPr>
                 <w:b/>
               </w:rPr>
-              <w:t>E</w:t>
+              <w:t>NE - D</w:t>
             </w:r>
           </w:p>
         </w:tc>
@@ -4663,7 +5007,7 @@
               </w:numPr>
             </w:pPr>
             <w:r>
-              <w:t>What items may be found in this room</w:t>
+              <w:t>Whether they have dropped a marker coin in this room.</w:t>
             </w:r>
           </w:p>
         </w:tc>
@@ -4748,7 +5092,13 @@
           </w:tcPr>
           <w:p>
             <w:r>
-              <w:t>The User shall be able to drop Treasure in their current room, and view this treasure upon returning to the room</w:t>
+              <w:t xml:space="preserve">The User shall be able to drop Treasure in their current room, </w:t>
+            </w:r>
+            <w:r>
+              <w:t>as long as they have the available Treasure to do so</w:t>
+            </w:r>
+            <w:r>
+              <w:t>, and view this treasure upon returning to the room</w:t>
             </w:r>
           </w:p>
         </w:tc>
@@ -4762,7 +5112,11 @@
               <w:right w:val="single" w:sz="4" w:space="0" w:color="auto"/>
             </w:tcBorders>
           </w:tcPr>
-          <w:p/>
+          <w:p>
+            <w:r>
+              <w:t>This is intended to allow Users to mark rooms they’ve already been in. The game should tell the user of a coin’s presence when they re-enter the room.</w:t>
+            </w:r>
+          </w:p>
         </w:tc>
         <w:tc>
           <w:tcPr>
@@ -4859,7 +5213,11 @@
               <w:right w:val="single" w:sz="4" w:space="0" w:color="auto"/>
             </w:tcBorders>
           </w:tcPr>
-          <w:p/>
+          <w:p>
+            <w:r>
+              <w:t>Upon attempting a passage that doesn’t exit, the game shall tell the user “You may not go that way.”</w:t>
+            </w:r>
+          </w:p>
         </w:tc>
         <w:tc>
           <w:tcPr>
@@ -4938,16 +5296,10 @@
           </w:tcPr>
           <w:p>
             <w:r>
-              <w:t xml:space="preserve">If the user does not clear all </w:t>
-            </w:r>
-            <w:r>
-              <w:t>Threats</w:t>
-            </w:r>
-            <w:r>
-              <w:t xml:space="preserve"> from a</w:t>
-            </w:r>
-            <w:r>
-              <w:t xml:space="preserve"> room before attempting to leave, they shall be prevented</w:t>
+              <w:t>If the user does not clear all Threats from a room before attempting to leave, they shall be prevented</w:t>
+            </w:r>
+            <w:r>
+              <w:t xml:space="preserve"> from leaving the room</w:t>
             </w:r>
             <w:r>
               <w:t>.</w:t>
@@ -4964,6 +5316,107 @@
               <w:right w:val="single" w:sz="4" w:space="0" w:color="auto"/>
             </w:tcBorders>
           </w:tcPr>
+          <w:p>
+            <w:r>
+              <w:t>The User shall also lose Treasure from this instance.</w:t>
+            </w:r>
+          </w:p>
+        </w:tc>
+        <w:tc>
+          <w:tcPr>
+            <w:tcW w:w="3402" w:type="dxa"/>
+            <w:tcBorders>
+              <w:top w:val="single" w:sz="4" w:space="0" w:color="auto"/>
+              <w:left w:val="single" w:sz="4" w:space="0" w:color="auto"/>
+              <w:bottom w:val="single" w:sz="4" w:space="0" w:color="auto"/>
+              <w:right w:val="single" w:sz="4" w:space="0" w:color="auto"/>
+            </w:tcBorders>
+          </w:tcPr>
+          <w:p>
+            <w:r>
+              <w:t>MS – For future developments, we could look at adding a health systems, separate from the Treasure collection system.</w:t>
+            </w:r>
+          </w:p>
+        </w:tc>
+        <w:tc>
+          <w:tcPr>
+            <w:tcW w:w="855" w:type="dxa"/>
+            <w:tcBorders>
+              <w:top w:val="single" w:sz="4" w:space="0" w:color="auto"/>
+              <w:left w:val="single" w:sz="4" w:space="0" w:color="auto"/>
+              <w:bottom w:val="single" w:sz="4" w:space="0" w:color="auto"/>
+              <w:right w:val="single" w:sz="4" w:space="0" w:color="auto"/>
+            </w:tcBorders>
+          </w:tcPr>
+          <w:p>
+            <w:pPr>
+              <w:rPr>
+                <w:b/>
+              </w:rPr>
+            </w:pPr>
+            <w:r>
+              <w:rPr>
+                <w:b/>
+              </w:rPr>
+              <w:t>E</w:t>
+            </w:r>
+          </w:p>
+        </w:tc>
+      </w:tr>
+      <w:tr>
+        <w:trPr>
+          <w:gridAfter w:val="1"/>
+          <w:wAfter w:w="10" w:type="dxa"/>
+        </w:trPr>
+        <w:tc>
+          <w:tcPr>
+            <w:tcW w:w="562" w:type="dxa"/>
+            <w:tcBorders>
+              <w:top w:val="single" w:sz="4" w:space="0" w:color="auto"/>
+              <w:left w:val="single" w:sz="4" w:space="0" w:color="auto"/>
+              <w:bottom w:val="single" w:sz="4" w:space="0" w:color="auto"/>
+              <w:right w:val="single" w:sz="4" w:space="0" w:color="auto"/>
+            </w:tcBorders>
+          </w:tcPr>
+          <w:p>
+            <w:pPr>
+              <w:pStyle w:val="ListParagraph"/>
+              <w:numPr>
+                <w:ilvl w:val="0"/>
+                <w:numId w:val="2"/>
+              </w:numPr>
+              <w:rPr>
+                <w:b/>
+              </w:rPr>
+            </w:pPr>
+          </w:p>
+        </w:tc>
+        <w:tc>
+          <w:tcPr>
+            <w:tcW w:w="6237" w:type="dxa"/>
+            <w:tcBorders>
+              <w:top w:val="single" w:sz="4" w:space="0" w:color="auto"/>
+              <w:left w:val="single" w:sz="4" w:space="0" w:color="auto"/>
+              <w:bottom w:val="single" w:sz="4" w:space="0" w:color="auto"/>
+              <w:right w:val="single" w:sz="4" w:space="0" w:color="auto"/>
+            </w:tcBorders>
+          </w:tcPr>
+          <w:p>
+            <w:r>
+              <w:t>The game shall track the total number of moves that the User has made during the course of the In-Game loop.</w:t>
+            </w:r>
+          </w:p>
+        </w:tc>
+        <w:tc>
+          <w:tcPr>
+            <w:tcW w:w="4400" w:type="dxa"/>
+            <w:tcBorders>
+              <w:top w:val="single" w:sz="4" w:space="0" w:color="auto"/>
+              <w:left w:val="single" w:sz="4" w:space="0" w:color="auto"/>
+              <w:bottom w:val="single" w:sz="4" w:space="0" w:color="auto"/>
+              <w:right w:val="single" w:sz="4" w:space="0" w:color="auto"/>
+            </w:tcBorders>
+          </w:tcPr>
           <w:p/>
         </w:tc>
         <w:tc>
@@ -4976,11 +5429,7 @@
               <w:right w:val="single" w:sz="4" w:space="0" w:color="auto"/>
             </w:tcBorders>
           </w:tcPr>
-          <w:p>
-            <w:r>
-              <w:t>MS – For future developments, we could look at adding a health systems, separate from the Treasure collection system.</w:t>
-            </w:r>
-          </w:p>
+          <w:p/>
         </w:tc>
         <w:tc>
           <w:tcPr>
@@ -5002,7 +5451,7 @@
               <w:rPr>
                 <w:b/>
               </w:rPr>
-              <w:t>E</w:t>
+              <w:t>NE - NTH</w:t>
             </w:r>
           </w:p>
         </w:tc>
@@ -5440,6 +5889,9 @@
       </w:pPr>
       <w:r>
         <w:lastRenderedPageBreak/>
+        <w:t xml:space="preserve">Configuration File </w:t>
+      </w:r>
+      <w:r>
         <w:t>Data Formats</w:t>
       </w:r>
     </w:p>
@@ -5459,21 +5911,58 @@
         <w:t>s</w:t>
       </w:r>
       <w:r>
-        <w:t xml:space="preserve"> used for the configuration file and any</w:t>
-      </w:r>
-      <w:r>
-        <w:t xml:space="preserve"> other resource files shall be JSON (JavaScript Object Notation) files.</w:t>
+        <w:t xml:space="preserve"> used for the </w:t>
+      </w:r>
+      <w:r>
+        <w:t xml:space="preserve">maze </w:t>
+      </w:r>
+      <w:r>
+        <w:t>configuration file and any</w:t>
+      </w:r>
+      <w:r>
+        <w:t xml:space="preserve"> other </w:t>
+      </w:r>
+      <w:r>
+        <w:t>configuration/</w:t>
+      </w:r>
+      <w:r>
+        <w:t>resource files shall be JSON (JavaScript Object Notation) files.</w:t>
       </w:r>
       <w:r>
         <w:t xml:space="preserve"> </w:t>
       </w:r>
-      <w:proofErr w:type="spellStart"/>
-      <w:r>
-        <w:t>Json</w:t>
-      </w:r>
-      <w:proofErr w:type="spellEnd"/>
-      <w:r>
-        <w:t xml:space="preserve"> is a data suitable to c#, .net based applications due to its structure and .net library support. </w:t>
+      <w:r>
+        <w:t>JSON</w:t>
+      </w:r>
+      <w:r>
+        <w:t xml:space="preserve"> is a data </w:t>
+      </w:r>
+      <w:r>
+        <w:t xml:space="preserve">format </w:t>
+      </w:r>
+      <w:r>
+        <w:t xml:space="preserve">suitable </w:t>
+      </w:r>
+      <w:r>
+        <w:t xml:space="preserve">for the task of storing configuration data as it is </w:t>
+      </w:r>
+      <w:r>
+        <w:t>structure</w:t>
+      </w:r>
+      <w:r>
+        <w:t xml:space="preserve">d and </w:t>
+      </w:r>
+      <w:r>
+        <w:t>has strong support with .Net projects in the form of libraries</w:t>
+      </w:r>
+      <w:r>
+        <w:t>.</w:t>
+      </w:r>
+      <w:r>
+        <w:t xml:space="preserve"> It is also used throughout the Witherslack Group’s development projects as a data storage and transfer medium, and therefore the developer of this project is familiar with it.</w:t>
+      </w:r>
+      <w:r>
+        <w:t xml:space="preserve"> </w:t>
       </w:r>
     </w:p>
     <w:p/>
@@ -5547,7 +6036,7 @@
           <w:rPr>
             <w:noProof/>
           </w:rPr>
-          <w:t>6</w:t>
+          <w:t>14</w:t>
         </w:r>
         <w:r>
           <w:rPr>
@@ -7335,7 +7824,7 @@
 </file>
 
 <file path=customXml/itemProps1.xml><?xml version="1.0" encoding="utf-8"?>
-<ds:datastoreItem xmlns:ds="http://schemas.openxmlformats.org/officeDocument/2006/customXml" ds:itemID="{D177C74D-6B8D-49FB-BE31-AE91D508A22A}">
+<ds:datastoreItem xmlns:ds="http://schemas.openxmlformats.org/officeDocument/2006/customXml" ds:itemID="{EFDDEDB5-9673-4E41-AF66-438E687BCD67}">
   <ds:schemaRefs>
     <ds:schemaRef ds:uri="http://schemas.openxmlformats.org/officeDocument/2006/bibliography"/>
   </ds:schemaRefs>

</xml_diff>